<commit_message>
Tweaking layout, and layout on back
</commit_message>
<xml_diff>
--- a/Badges/WhiteBelt.docx
+++ b/Badges/WhiteBelt.docx
@@ -16,11 +16,11 @@
                 <wp:positionH relativeFrom="column">
                   <wp:posOffset>0</wp:posOffset>
                 </wp:positionH>
-                <wp:positionV relativeFrom="paragraph">
-                  <wp:posOffset>0</wp:posOffset>
+                <wp:positionV relativeFrom="page">
+                  <wp:posOffset>457200</wp:posOffset>
                 </wp:positionV>
-                <wp:extent cx="6628765" cy="8976085"/>
-                <wp:effectExtent l="0" t="0" r="635" b="0"/>
+                <wp:extent cx="6627600" cy="8974800"/>
+                <wp:effectExtent l="0" t="0" r="1905" b="0"/>
                 <wp:wrapNone/>
                 <wp:docPr id="116" name="Group 116"/>
                 <wp:cNvGraphicFramePr/>
@@ -31,7 +31,7 @@
                       <wpg:grpSpPr>
                         <a:xfrm>
                           <a:off x="0" y="0"/>
-                          <a:ext cx="6628765" cy="8976085"/>
+                          <a:ext cx="6627600" cy="8974800"/>
                           <a:chOff x="0" y="0"/>
                           <a:chExt cx="6628765" cy="8976085"/>
                         </a:xfrm>
@@ -3507,12 +3507,18 @@
                     </wpg:wgp>
                   </a:graphicData>
                 </a:graphic>
+                <wp14:sizeRelH relativeFrom="margin">
+                  <wp14:pctWidth>0</wp14:pctWidth>
+                </wp14:sizeRelH>
+                <wp14:sizeRelV relativeFrom="margin">
+                  <wp14:pctHeight>0</wp14:pctHeight>
+                </wp14:sizeRelV>
               </wp:anchor>
             </w:drawing>
           </mc:Choice>
           <mc:Fallback>
             <w:pict>
-              <v:group w14:anchorId="0F5261CC" id="Group 116" o:spid="_x0000_s1026" style="position:absolute;margin-left:0;margin-top:0;width:521.95pt;height:706.8pt;z-index:251700224" coordsize="66287,89760" o:gfxdata="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">
+              <v:group w14:anchorId="0F5261CC" id="Group 116" o:spid="_x0000_s1026" style="position:absolute;margin-left:0;margin-top:36pt;width:521.85pt;height:706.7pt;z-index:251700224;mso-position-vertical-relative:page;mso-width-relative:margin;mso-height-relative:margin" coordsize="66287,89760" o:gfxdata="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">
                 <v:group id="Group 117" o:spid="_x0000_s1027" style="position:absolute;width:66287;height:22409" coordsize="66287,22409" o:gfxdata="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">
                   <v:rect id="Rectangle 118" o:spid="_x0000_s1028" style="position:absolute;width:66287;height:22409;visibility:visible;mso-wrap-style:square;v-text-anchor:middle" o:gfxdata="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" fillcolor="#a8d08d [1945]" stroked="f" strokeweight="1pt">
                     <v:fill color2="#538135 [2409]" focus="100%" type="gradient"/>
@@ -3556,7 +3562,7 @@
                       <v:stroke joinstyle="miter"/>
                       <v:path gradientshapeok="t" o:connecttype="rect"/>
                     </v:shapetype>
-                    <v:shape id="Text Box 2" o:spid="_x0000_s1034" type="#_x0000_t202" style="position:absolute;left:2388;top:14057;width:26301;height:4121;visibility:visible;mso-wrap-style:square;v-text-anchor:top" o:gfxdata="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" filled="f" stroked="f">
+                    <v:shape id="_x0000_s1034" type="#_x0000_t202" style="position:absolute;left:2388;top:14057;width:26301;height:4121;visibility:visible;mso-wrap-style:square;v-text-anchor:top" o:gfxdata="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" filled="f" stroked="f">
                       <v:textbox style="mso-fit-shape-to-text:t">
                         <w:txbxContent>
                           <w:p>
@@ -3684,7 +3690,7 @@
                       <v:imagedata r:id="rId9" o:title="fern_500x250.WhiteTransparent"/>
                       <v:path arrowok="t"/>
                     </v:shape>
-                    <v:shape id="Text Box 2" o:spid="_x0000_s1053" type="#_x0000_t202" style="position:absolute;left:2388;top:14057;width:26301;height:4121;visibility:visible;mso-wrap-style:square;v-text-anchor:top" o:gfxdata="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" filled="f" stroked="f">
+                    <v:shape id="_x0000_s1053" type="#_x0000_t202" style="position:absolute;left:2388;top:14057;width:26301;height:4121;visibility:visible;mso-wrap-style:square;v-text-anchor:top" o:gfxdata="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" filled="f" stroked="f">
                       <v:textbox style="mso-fit-shape-to-text:t">
                         <w:txbxContent>
                           <w:p>
@@ -3812,7 +3818,7 @@
                       <v:imagedata r:id="rId9" o:title="fern_500x250.WhiteTransparent"/>
                       <v:path arrowok="t"/>
                     </v:shape>
-                    <v:shape id="Text Box 2" o:spid="_x0000_s1072" type="#_x0000_t202" style="position:absolute;left:2388;top:14057;width:26301;height:4121;visibility:visible;mso-wrap-style:square;v-text-anchor:top" o:gfxdata="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" filled="f" stroked="f">
+                    <v:shape id="_x0000_s1072" type="#_x0000_t202" style="position:absolute;left:2388;top:14057;width:26301;height:4121;visibility:visible;mso-wrap-style:square;v-text-anchor:top" o:gfxdata="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" filled="f" stroked="f">
                       <v:textbox style="mso-fit-shape-to-text:t">
                         <w:txbxContent>
                           <w:p>
@@ -3940,7 +3946,7 @@
                       <v:imagedata r:id="rId9" o:title="fern_500x250.WhiteTransparent"/>
                       <v:path arrowok="t"/>
                     </v:shape>
-                    <v:shape id="Text Box 2" o:spid="_x0000_s1091" type="#_x0000_t202" style="position:absolute;left:2388;top:14057;width:26301;height:4121;visibility:visible;mso-wrap-style:square;v-text-anchor:top" o:gfxdata="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" filled="f" stroked="f">
+                    <v:shape id="_x0000_s1091" type="#_x0000_t202" style="position:absolute;left:2388;top:14057;width:26301;height:4121;visibility:visible;mso-wrap-style:square;v-text-anchor:top" o:gfxdata="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" filled="f" stroked="f">
                       <v:textbox style="mso-fit-shape-to-text:t">
                         <w:txbxContent>
                           <w:p>
@@ -4048,6 +4054,7 @@
                     </v:rect>
                   </v:group>
                 </v:group>
+                <w10:wrap anchory="page"/>
               </v:group>
             </w:pict>
           </mc:Fallback>
@@ -4069,16 +4076,746 @@
           <w:docGrid w:linePitch="360"/>
         </w:sectPr>
       </w:pPr>
+    </w:p>
+    <w:p>
       <w:bookmarkStart w:id="0" w:name="_GoBack"/>
       <w:bookmarkEnd w:id="0"/>
-    </w:p>
-    <w:p>
       <w:r>
         <w:rPr>
           <w:noProof/>
           <w:lang w:eastAsia="en-NZ"/>
         </w:rPr>
         <w:lastRenderedPageBreak/>
+        <mc:AlternateContent>
+          <mc:Choice Requires="wps">
+            <w:drawing>
+              <wp:anchor distT="45720" distB="45720" distL="114300" distR="114300" simplePos="0" relativeHeight="251712512" behindDoc="0" locked="0" layoutInCell="1" allowOverlap="1">
+                <wp:simplePos x="0" y="0"/>
+                <wp:positionH relativeFrom="column">
+                  <wp:posOffset>3377565</wp:posOffset>
+                </wp:positionH>
+                <wp:positionV relativeFrom="paragraph">
+                  <wp:posOffset>1964690</wp:posOffset>
+                </wp:positionV>
+                <wp:extent cx="3122930" cy="240665"/>
+                <wp:effectExtent l="0" t="0" r="0" b="0"/>
+                <wp:wrapSquare wrapText="bothSides"/>
+                <wp:docPr id="9" name="Text Box 2"/>
+                <wp:cNvGraphicFramePr>
+                  <a:graphicFrameLocks xmlns:a="http://schemas.openxmlformats.org/drawingml/2006/main"/>
+                </wp:cNvGraphicFramePr>
+                <a:graphic xmlns:a="http://schemas.openxmlformats.org/drawingml/2006/main">
+                  <a:graphicData uri="http://schemas.microsoft.com/office/word/2010/wordprocessingShape">
+                    <wps:wsp>
+                      <wps:cNvSpPr txBox="1">
+                        <a:spLocks noChangeArrowheads="1"/>
+                      </wps:cNvSpPr>
+                      <wps:spPr bwMode="auto">
+                        <a:xfrm>
+                          <a:off x="0" y="0"/>
+                          <a:ext cx="3122930" cy="240665"/>
+                        </a:xfrm>
+                        <a:prstGeom prst="rect">
+                          <a:avLst/>
+                        </a:prstGeom>
+                        <a:noFill/>
+                        <a:ln w="9525">
+                          <a:noFill/>
+                          <a:miter lim="800000"/>
+                          <a:headEnd/>
+                          <a:tailEnd/>
+                        </a:ln>
+                      </wps:spPr>
+                      <wps:txbx>
+                        <w:txbxContent>
+                          <w:p>
+                            <w:pPr>
+                              <w:jc w:val="center"/>
+                              <w:rPr>
+                                <w:rFonts w:ascii="OCR A Extended" w:hAnsi="OCR A Extended"/>
+                                <w:sz w:val="12"/>
+                                <w:szCs w:val="12"/>
+                              </w:rPr>
+                            </w:pPr>
+                            <w:r>
+                              <w:rPr>
+                                <w:rFonts w:ascii="OCR A Extended" w:hAnsi="OCR A Extended"/>
+                                <w:sz w:val="12"/>
+                                <w:szCs w:val="12"/>
+                              </w:rPr>
+                              <w:t>CoderDojo Porirua http://www.facebook.com/CoderDojoPorirua</w:t>
+                            </w:r>
+                          </w:p>
+                          <w:p/>
+                        </w:txbxContent>
+                      </wps:txbx>
+                      <wps:bodyPr rot="0" vert="horz" wrap="square" lIns="91440" tIns="45720" rIns="91440" bIns="45720" anchor="t" anchorCtr="0">
+                        <a:noAutofit/>
+                      </wps:bodyPr>
+                    </wps:wsp>
+                  </a:graphicData>
+                </a:graphic>
+                <wp14:sizeRelH relativeFrom="margin">
+                  <wp14:pctWidth>0</wp14:pctWidth>
+                </wp14:sizeRelH>
+                <wp14:sizeRelV relativeFrom="margin">
+                  <wp14:pctHeight>0</wp14:pctHeight>
+                </wp14:sizeRelV>
+              </wp:anchor>
+            </w:drawing>
+          </mc:Choice>
+          <mc:Fallback>
+            <w:pict>
+              <v:shape id="Text Box 2" o:spid="_x0000_s1103" type="#_x0000_t202" style="position:absolute;margin-left:265.95pt;margin-top:154.7pt;width:245.9pt;height:18.95pt;z-index:251712512;visibility:visible;mso-wrap-style:square;mso-width-percent:0;mso-height-percent:0;mso-wrap-distance-left:9pt;mso-wrap-distance-top:3.6pt;mso-wrap-distance-right:9pt;mso-wrap-distance-bottom:3.6pt;mso-position-horizontal:absolute;mso-position-horizontal-relative:text;mso-position-vertical:absolute;mso-position-vertical-relative:text;mso-width-percent:0;mso-height-percent:0;mso-width-relative:margin;mso-height-relative:margin;v-text-anchor:top" o:gfxdata="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" filled="f" stroked="f">
+                <v:textbox>
+                  <w:txbxContent>
+                    <w:p>
+                      <w:pPr>
+                        <w:jc w:val="center"/>
+                        <w:rPr>
+                          <w:rFonts w:ascii="OCR A Extended" w:hAnsi="OCR A Extended"/>
+                          <w:sz w:val="12"/>
+                          <w:szCs w:val="12"/>
+                        </w:rPr>
+                      </w:pPr>
+                      <w:r>
+                        <w:rPr>
+                          <w:rFonts w:ascii="OCR A Extended" w:hAnsi="OCR A Extended"/>
+                          <w:sz w:val="12"/>
+                          <w:szCs w:val="12"/>
+                        </w:rPr>
+                        <w:t>CoderDojo Porirua http://www.facebook.com/CoderDojoPorirua</w:t>
+                      </w:r>
+                    </w:p>
+                    <w:p/>
+                  </w:txbxContent>
+                </v:textbox>
+                <w10:wrap type="square"/>
+              </v:shape>
+            </w:pict>
+          </mc:Fallback>
+        </mc:AlternateContent>
+      </w:r>
+      <w:r>
+        <w:rPr>
+          <w:noProof/>
+          <w:lang w:eastAsia="en-NZ"/>
+        </w:rPr>
+        <mc:AlternateContent>
+          <mc:Choice Requires="wps">
+            <w:drawing>
+              <wp:anchor distT="45720" distB="45720" distL="114300" distR="114300" simplePos="0" relativeHeight="251710464" behindDoc="0" locked="0" layoutInCell="1" allowOverlap="1" wp14:anchorId="786677A0" wp14:editId="0E08333C">
+                <wp:simplePos x="0" y="0"/>
+                <wp:positionH relativeFrom="column">
+                  <wp:posOffset>3950458</wp:posOffset>
+                </wp:positionH>
+                <wp:positionV relativeFrom="paragraph">
+                  <wp:posOffset>1214120</wp:posOffset>
+                </wp:positionV>
+                <wp:extent cx="368300" cy="1404620"/>
+                <wp:effectExtent l="0" t="0" r="12700" b="57785"/>
+                <wp:wrapSquare wrapText="bothSides"/>
+                <wp:docPr id="8" name="Text Box 2"/>
+                <wp:cNvGraphicFramePr>
+                  <a:graphicFrameLocks xmlns:a="http://schemas.openxmlformats.org/drawingml/2006/main"/>
+                </wp:cNvGraphicFramePr>
+                <a:graphic xmlns:a="http://schemas.openxmlformats.org/drawingml/2006/main">
+                  <a:graphicData uri="http://schemas.microsoft.com/office/word/2010/wordprocessingShape">
+                    <wps:wsp>
+                      <wps:cNvSpPr txBox="1">
+                        <a:spLocks noChangeArrowheads="1"/>
+                      </wps:cNvSpPr>
+                      <wps:spPr bwMode="auto">
+                        <a:xfrm>
+                          <a:off x="0" y="0"/>
+                          <a:ext cx="368300" cy="1404620"/>
+                        </a:xfrm>
+                        <a:prstGeom prst="rect">
+                          <a:avLst/>
+                        </a:prstGeom>
+                        <a:noFill/>
+                        <a:ln w="9525">
+                          <a:noFill/>
+                          <a:miter lim="800000"/>
+                          <a:headEnd/>
+                          <a:tailEnd/>
+                        </a:ln>
+                        <a:effectLst>
+                          <a:outerShdw blurRad="50800" dist="38100" dir="2700000" algn="tl" rotWithShape="0">
+                            <a:prstClr val="black">
+                              <a:alpha val="40000"/>
+                            </a:prstClr>
+                          </a:outerShdw>
+                        </a:effectLst>
+                      </wps:spPr>
+                      <wps:txbx>
+                        <w:txbxContent>
+                          <w:p>
+                            <w:pPr>
+                              <w:rPr>
+                                <w:rFonts w:ascii="OCR A Extended" w:hAnsi="OCR A Extended"/>
+                                <w:color w:val="404040" w:themeColor="text1" w:themeTint="BF"/>
+                                <w:sz w:val="52"/>
+                                <w:szCs w:val="52"/>
+                              </w:rPr>
+                            </w:pPr>
+                            <w:r>
+                              <w:rPr>
+                                <w:rFonts w:ascii="OCR A Extended" w:hAnsi="OCR A Extended"/>
+                                <w:color w:val="404040" w:themeColor="text1" w:themeTint="BF"/>
+                                <w:sz w:val="52"/>
+                                <w:szCs w:val="52"/>
+                              </w:rPr>
+                              <w:t>3</w:t>
+                            </w:r>
+                          </w:p>
+                        </w:txbxContent>
+                      </wps:txbx>
+                      <wps:bodyPr rot="0" vert="horz" wrap="square" lIns="91440" tIns="45720" rIns="91440" bIns="45720" anchor="t" anchorCtr="0">
+                        <a:spAutoFit/>
+                      </wps:bodyPr>
+                    </wps:wsp>
+                  </a:graphicData>
+                </a:graphic>
+                <wp14:sizeRelH relativeFrom="margin">
+                  <wp14:pctWidth>0</wp14:pctWidth>
+                </wp14:sizeRelH>
+                <wp14:sizeRelV relativeFrom="margin">
+                  <wp14:pctHeight>20000</wp14:pctHeight>
+                </wp14:sizeRelV>
+              </wp:anchor>
+            </w:drawing>
+          </mc:Choice>
+          <mc:Fallback>
+            <w:pict>
+              <v:shape w14:anchorId="786677A0" id="_x0000_s1104" type="#_x0000_t202" style="position:absolute;margin-left:311.05pt;margin-top:95.6pt;width:29pt;height:110.6pt;z-index:251710464;visibility:visible;mso-wrap-style:square;mso-width-percent:0;mso-height-percent:200;mso-wrap-distance-left:9pt;mso-wrap-distance-top:3.6pt;mso-wrap-distance-right:9pt;mso-wrap-distance-bottom:3.6pt;mso-position-horizontal:absolute;mso-position-horizontal-relative:text;mso-position-vertical:absolute;mso-position-vertical-relative:text;mso-width-percent:0;mso-height-percent:200;mso-width-relative:margin;mso-height-relative:margin;v-text-anchor:top" o:gfxdata="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" filled="f" stroked="f">
+                <v:shadow on="t" color="black" opacity="26214f" origin="-.5,-.5" offset=".74836mm,.74836mm"/>
+                <v:textbox style="mso-fit-shape-to-text:t">
+                  <w:txbxContent>
+                    <w:p>
+                      <w:pPr>
+                        <w:rPr>
+                          <w:rFonts w:ascii="OCR A Extended" w:hAnsi="OCR A Extended"/>
+                          <w:color w:val="404040" w:themeColor="text1" w:themeTint="BF"/>
+                          <w:sz w:val="52"/>
+                          <w:szCs w:val="52"/>
+                        </w:rPr>
+                      </w:pPr>
+                      <w:r>
+                        <w:rPr>
+                          <w:rFonts w:ascii="OCR A Extended" w:hAnsi="OCR A Extended"/>
+                          <w:color w:val="404040" w:themeColor="text1" w:themeTint="BF"/>
+                          <w:sz w:val="52"/>
+                          <w:szCs w:val="52"/>
+                        </w:rPr>
+                        <w:t>3</w:t>
+                      </w:r>
+                    </w:p>
+                  </w:txbxContent>
+                </v:textbox>
+                <w10:wrap type="square"/>
+              </v:shape>
+            </w:pict>
+          </mc:Fallback>
+        </mc:AlternateContent>
+      </w:r>
+      <w:r>
+        <w:rPr>
+          <w:noProof/>
+          <w:lang w:eastAsia="en-NZ"/>
+        </w:rPr>
+        <mc:AlternateContent>
+          <mc:Choice Requires="wps">
+            <w:drawing>
+              <wp:anchor distT="45720" distB="45720" distL="114300" distR="114300" simplePos="0" relativeHeight="251708416" behindDoc="0" locked="0" layoutInCell="1" allowOverlap="1" wp14:anchorId="786677A0" wp14:editId="0E08333C">
+                <wp:simplePos x="0" y="0"/>
+                <wp:positionH relativeFrom="column">
+                  <wp:posOffset>4762453</wp:posOffset>
+                </wp:positionH>
+                <wp:positionV relativeFrom="paragraph">
+                  <wp:posOffset>1214493</wp:posOffset>
+                </wp:positionV>
+                <wp:extent cx="368300" cy="1404620"/>
+                <wp:effectExtent l="0" t="0" r="12700" b="57785"/>
+                <wp:wrapSquare wrapText="bothSides"/>
+                <wp:docPr id="7" name="Text Box 2"/>
+                <wp:cNvGraphicFramePr>
+                  <a:graphicFrameLocks xmlns:a="http://schemas.openxmlformats.org/drawingml/2006/main"/>
+                </wp:cNvGraphicFramePr>
+                <a:graphic xmlns:a="http://schemas.openxmlformats.org/drawingml/2006/main">
+                  <a:graphicData uri="http://schemas.microsoft.com/office/word/2010/wordprocessingShape">
+                    <wps:wsp>
+                      <wps:cNvSpPr txBox="1">
+                        <a:spLocks noChangeArrowheads="1"/>
+                      </wps:cNvSpPr>
+                      <wps:spPr bwMode="auto">
+                        <a:xfrm>
+                          <a:off x="0" y="0"/>
+                          <a:ext cx="368300" cy="1404620"/>
+                        </a:xfrm>
+                        <a:prstGeom prst="rect">
+                          <a:avLst/>
+                        </a:prstGeom>
+                        <a:noFill/>
+                        <a:ln w="9525">
+                          <a:noFill/>
+                          <a:miter lim="800000"/>
+                          <a:headEnd/>
+                          <a:tailEnd/>
+                        </a:ln>
+                        <a:effectLst>
+                          <a:outerShdw blurRad="50800" dist="38100" dir="2700000" algn="tl" rotWithShape="0">
+                            <a:prstClr val="black">
+                              <a:alpha val="40000"/>
+                            </a:prstClr>
+                          </a:outerShdw>
+                        </a:effectLst>
+                      </wps:spPr>
+                      <wps:txbx>
+                        <w:txbxContent>
+                          <w:p>
+                            <w:pPr>
+                              <w:rPr>
+                                <w:rFonts w:ascii="OCR A Extended" w:hAnsi="OCR A Extended"/>
+                                <w:color w:val="404040" w:themeColor="text1" w:themeTint="BF"/>
+                                <w:sz w:val="52"/>
+                                <w:szCs w:val="52"/>
+                              </w:rPr>
+                            </w:pPr>
+                            <w:r>
+                              <w:rPr>
+                                <w:rFonts w:ascii="OCR A Extended" w:hAnsi="OCR A Extended"/>
+                                <w:color w:val="404040" w:themeColor="text1" w:themeTint="BF"/>
+                                <w:sz w:val="52"/>
+                                <w:szCs w:val="52"/>
+                              </w:rPr>
+                              <w:t>4</w:t>
+                            </w:r>
+                          </w:p>
+                        </w:txbxContent>
+                      </wps:txbx>
+                      <wps:bodyPr rot="0" vert="horz" wrap="square" lIns="91440" tIns="45720" rIns="91440" bIns="45720" anchor="t" anchorCtr="0">
+                        <a:spAutoFit/>
+                      </wps:bodyPr>
+                    </wps:wsp>
+                  </a:graphicData>
+                </a:graphic>
+                <wp14:sizeRelH relativeFrom="margin">
+                  <wp14:pctWidth>0</wp14:pctWidth>
+                </wp14:sizeRelH>
+                <wp14:sizeRelV relativeFrom="margin">
+                  <wp14:pctHeight>20000</wp14:pctHeight>
+                </wp14:sizeRelV>
+              </wp:anchor>
+            </w:drawing>
+          </mc:Choice>
+          <mc:Fallback>
+            <w:pict>
+              <v:shape w14:anchorId="786677A0" id="_x0000_s1105" type="#_x0000_t202" style="position:absolute;margin-left:375pt;margin-top:95.65pt;width:29pt;height:110.6pt;z-index:251708416;visibility:visible;mso-wrap-style:square;mso-width-percent:0;mso-height-percent:200;mso-wrap-distance-left:9pt;mso-wrap-distance-top:3.6pt;mso-wrap-distance-right:9pt;mso-wrap-distance-bottom:3.6pt;mso-position-horizontal:absolute;mso-position-horizontal-relative:text;mso-position-vertical:absolute;mso-position-vertical-relative:text;mso-width-percent:0;mso-height-percent:200;mso-width-relative:margin;mso-height-relative:margin;v-text-anchor:top" o:gfxdata="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" filled="f" stroked="f">
+                <v:shadow on="t" color="black" opacity="26214f" origin="-.5,-.5" offset=".74836mm,.74836mm"/>
+                <v:textbox style="mso-fit-shape-to-text:t">
+                  <w:txbxContent>
+                    <w:p>
+                      <w:pPr>
+                        <w:rPr>
+                          <w:rFonts w:ascii="OCR A Extended" w:hAnsi="OCR A Extended"/>
+                          <w:color w:val="404040" w:themeColor="text1" w:themeTint="BF"/>
+                          <w:sz w:val="52"/>
+                          <w:szCs w:val="52"/>
+                        </w:rPr>
+                      </w:pPr>
+                      <w:r>
+                        <w:rPr>
+                          <w:rFonts w:ascii="OCR A Extended" w:hAnsi="OCR A Extended"/>
+                          <w:color w:val="404040" w:themeColor="text1" w:themeTint="BF"/>
+                          <w:sz w:val="52"/>
+                          <w:szCs w:val="52"/>
+                        </w:rPr>
+                        <w:t>4</w:t>
+                      </w:r>
+                    </w:p>
+                  </w:txbxContent>
+                </v:textbox>
+                <w10:wrap type="square"/>
+              </v:shape>
+            </w:pict>
+          </mc:Fallback>
+        </mc:AlternateContent>
+      </w:r>
+      <w:r>
+        <w:rPr>
+          <w:noProof/>
+          <w:lang w:eastAsia="en-NZ"/>
+        </w:rPr>
+        <mc:AlternateContent>
+          <mc:Choice Requires="wps">
+            <w:drawing>
+              <wp:anchor distT="45720" distB="45720" distL="114300" distR="114300" simplePos="0" relativeHeight="251706368" behindDoc="0" locked="0" layoutInCell="1" allowOverlap="1" wp14:anchorId="786677A0" wp14:editId="0E08333C">
+                <wp:simplePos x="0" y="0"/>
+                <wp:positionH relativeFrom="column">
+                  <wp:posOffset>5540375</wp:posOffset>
+                </wp:positionH>
+                <wp:positionV relativeFrom="paragraph">
+                  <wp:posOffset>1218613</wp:posOffset>
+                </wp:positionV>
+                <wp:extent cx="368300" cy="1404620"/>
+                <wp:effectExtent l="0" t="0" r="12700" b="57785"/>
+                <wp:wrapSquare wrapText="bothSides"/>
+                <wp:docPr id="5" name="Text Box 2"/>
+                <wp:cNvGraphicFramePr>
+                  <a:graphicFrameLocks xmlns:a="http://schemas.openxmlformats.org/drawingml/2006/main"/>
+                </wp:cNvGraphicFramePr>
+                <a:graphic xmlns:a="http://schemas.openxmlformats.org/drawingml/2006/main">
+                  <a:graphicData uri="http://schemas.microsoft.com/office/word/2010/wordprocessingShape">
+                    <wps:wsp>
+                      <wps:cNvSpPr txBox="1">
+                        <a:spLocks noChangeArrowheads="1"/>
+                      </wps:cNvSpPr>
+                      <wps:spPr bwMode="auto">
+                        <a:xfrm>
+                          <a:off x="0" y="0"/>
+                          <a:ext cx="368300" cy="1404620"/>
+                        </a:xfrm>
+                        <a:prstGeom prst="rect">
+                          <a:avLst/>
+                        </a:prstGeom>
+                        <a:noFill/>
+                        <a:ln w="9525">
+                          <a:noFill/>
+                          <a:miter lim="800000"/>
+                          <a:headEnd/>
+                          <a:tailEnd/>
+                        </a:ln>
+                        <a:effectLst>
+                          <a:outerShdw blurRad="50800" dist="38100" dir="2700000" algn="tl" rotWithShape="0">
+                            <a:prstClr val="black">
+                              <a:alpha val="40000"/>
+                            </a:prstClr>
+                          </a:outerShdw>
+                        </a:effectLst>
+                      </wps:spPr>
+                      <wps:txbx>
+                        <w:txbxContent>
+                          <w:p>
+                            <w:pPr>
+                              <w:rPr>
+                                <w:rFonts w:ascii="OCR A Extended" w:hAnsi="OCR A Extended"/>
+                                <w:color w:val="404040" w:themeColor="text1" w:themeTint="BF"/>
+                                <w:sz w:val="52"/>
+                                <w:szCs w:val="52"/>
+                              </w:rPr>
+                            </w:pPr>
+                            <w:r>
+                              <w:rPr>
+                                <w:rFonts w:ascii="OCR A Extended" w:hAnsi="OCR A Extended"/>
+                                <w:color w:val="404040" w:themeColor="text1" w:themeTint="BF"/>
+                                <w:sz w:val="52"/>
+                                <w:szCs w:val="52"/>
+                              </w:rPr>
+                              <w:t>5</w:t>
+                            </w:r>
+                          </w:p>
+                        </w:txbxContent>
+                      </wps:txbx>
+                      <wps:bodyPr rot="0" vert="horz" wrap="square" lIns="91440" tIns="45720" rIns="91440" bIns="45720" anchor="t" anchorCtr="0">
+                        <a:spAutoFit/>
+                      </wps:bodyPr>
+                    </wps:wsp>
+                  </a:graphicData>
+                </a:graphic>
+                <wp14:sizeRelH relativeFrom="margin">
+                  <wp14:pctWidth>0</wp14:pctWidth>
+                </wp14:sizeRelH>
+                <wp14:sizeRelV relativeFrom="margin">
+                  <wp14:pctHeight>20000</wp14:pctHeight>
+                </wp14:sizeRelV>
+              </wp:anchor>
+            </w:drawing>
+          </mc:Choice>
+          <mc:Fallback>
+            <w:pict>
+              <v:shape w14:anchorId="786677A0" id="_x0000_s1106" type="#_x0000_t202" style="position:absolute;margin-left:436.25pt;margin-top:95.95pt;width:29pt;height:110.6pt;z-index:251706368;visibility:visible;mso-wrap-style:square;mso-width-percent:0;mso-height-percent:200;mso-wrap-distance-left:9pt;mso-wrap-distance-top:3.6pt;mso-wrap-distance-right:9pt;mso-wrap-distance-bottom:3.6pt;mso-position-horizontal:absolute;mso-position-horizontal-relative:text;mso-position-vertical:absolute;mso-position-vertical-relative:text;mso-width-percent:0;mso-height-percent:200;mso-width-relative:margin;mso-height-relative:margin;v-text-anchor:top" o:gfxdata="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" filled="f" stroked="f">
+                <v:shadow on="t" color="black" opacity="26214f" origin="-.5,-.5" offset=".74836mm,.74836mm"/>
+                <v:textbox style="mso-fit-shape-to-text:t">
+                  <w:txbxContent>
+                    <w:p>
+                      <w:pPr>
+                        <w:rPr>
+                          <w:rFonts w:ascii="OCR A Extended" w:hAnsi="OCR A Extended"/>
+                          <w:color w:val="404040" w:themeColor="text1" w:themeTint="BF"/>
+                          <w:sz w:val="52"/>
+                          <w:szCs w:val="52"/>
+                        </w:rPr>
+                      </w:pPr>
+                      <w:r>
+                        <w:rPr>
+                          <w:rFonts w:ascii="OCR A Extended" w:hAnsi="OCR A Extended"/>
+                          <w:color w:val="404040" w:themeColor="text1" w:themeTint="BF"/>
+                          <w:sz w:val="52"/>
+                          <w:szCs w:val="52"/>
+                        </w:rPr>
+                        <w:t>5</w:t>
+                      </w:r>
+                    </w:p>
+                  </w:txbxContent>
+                </v:textbox>
+                <w10:wrap type="square"/>
+              </v:shape>
+            </w:pict>
+          </mc:Fallback>
+        </mc:AlternateContent>
+      </w:r>
+      <w:r>
+        <w:rPr>
+          <w:noProof/>
+          <w:lang w:eastAsia="en-NZ"/>
+        </w:rPr>
+        <mc:AlternateContent>
+          <mc:Choice Requires="wps">
+            <w:drawing>
+              <wp:anchor distT="45720" distB="45720" distL="114300" distR="114300" simplePos="0" relativeHeight="251704320" behindDoc="0" locked="0" layoutInCell="1" allowOverlap="1" wp14:anchorId="786677A0" wp14:editId="0E08333C">
+                <wp:simplePos x="0" y="0"/>
+                <wp:positionH relativeFrom="column">
+                  <wp:posOffset>5540991</wp:posOffset>
+                </wp:positionH>
+                <wp:positionV relativeFrom="paragraph">
+                  <wp:posOffset>541179</wp:posOffset>
+                </wp:positionV>
+                <wp:extent cx="368300" cy="1404620"/>
+                <wp:effectExtent l="0" t="0" r="12700" b="57785"/>
+                <wp:wrapSquare wrapText="bothSides"/>
+                <wp:docPr id="2" name="Text Box 2"/>
+                <wp:cNvGraphicFramePr>
+                  <a:graphicFrameLocks xmlns:a="http://schemas.openxmlformats.org/drawingml/2006/main"/>
+                </wp:cNvGraphicFramePr>
+                <a:graphic xmlns:a="http://schemas.openxmlformats.org/drawingml/2006/main">
+                  <a:graphicData uri="http://schemas.microsoft.com/office/word/2010/wordprocessingShape">
+                    <wps:wsp>
+                      <wps:cNvSpPr txBox="1">
+                        <a:spLocks noChangeArrowheads="1"/>
+                      </wps:cNvSpPr>
+                      <wps:spPr bwMode="auto">
+                        <a:xfrm>
+                          <a:off x="0" y="0"/>
+                          <a:ext cx="368300" cy="1404620"/>
+                        </a:xfrm>
+                        <a:prstGeom prst="rect">
+                          <a:avLst/>
+                        </a:prstGeom>
+                        <a:noFill/>
+                        <a:ln w="9525">
+                          <a:noFill/>
+                          <a:miter lim="800000"/>
+                          <a:headEnd/>
+                          <a:tailEnd/>
+                        </a:ln>
+                        <a:effectLst>
+                          <a:outerShdw blurRad="50800" dist="38100" dir="2700000" algn="tl" rotWithShape="0">
+                            <a:prstClr val="black">
+                              <a:alpha val="40000"/>
+                            </a:prstClr>
+                          </a:outerShdw>
+                        </a:effectLst>
+                      </wps:spPr>
+                      <wps:txbx>
+                        <w:txbxContent>
+                          <w:p>
+                            <w:pPr>
+                              <w:rPr>
+                                <w:rFonts w:ascii="OCR A Extended" w:hAnsi="OCR A Extended"/>
+                                <w:color w:val="404040" w:themeColor="text1" w:themeTint="BF"/>
+                                <w:sz w:val="52"/>
+                                <w:szCs w:val="52"/>
+                              </w:rPr>
+                            </w:pPr>
+                            <w:r>
+                              <w:rPr>
+                                <w:rFonts w:ascii="OCR A Extended" w:hAnsi="OCR A Extended"/>
+                                <w:color w:val="404040" w:themeColor="text1" w:themeTint="BF"/>
+                                <w:sz w:val="52"/>
+                                <w:szCs w:val="52"/>
+                              </w:rPr>
+                              <w:t>2</w:t>
+                            </w:r>
+                          </w:p>
+                        </w:txbxContent>
+                      </wps:txbx>
+                      <wps:bodyPr rot="0" vert="horz" wrap="square" lIns="91440" tIns="45720" rIns="91440" bIns="45720" anchor="t" anchorCtr="0">
+                        <a:spAutoFit/>
+                      </wps:bodyPr>
+                    </wps:wsp>
+                  </a:graphicData>
+                </a:graphic>
+                <wp14:sizeRelH relativeFrom="margin">
+                  <wp14:pctWidth>0</wp14:pctWidth>
+                </wp14:sizeRelH>
+                <wp14:sizeRelV relativeFrom="margin">
+                  <wp14:pctHeight>20000</wp14:pctHeight>
+                </wp14:sizeRelV>
+              </wp:anchor>
+            </w:drawing>
+          </mc:Choice>
+          <mc:Fallback>
+            <w:pict>
+              <v:shape w14:anchorId="786677A0" id="_x0000_s1107" type="#_x0000_t202" style="position:absolute;margin-left:436.3pt;margin-top:42.6pt;width:29pt;height:110.6pt;z-index:251704320;visibility:visible;mso-wrap-style:square;mso-width-percent:0;mso-height-percent:200;mso-wrap-distance-left:9pt;mso-wrap-distance-top:3.6pt;mso-wrap-distance-right:9pt;mso-wrap-distance-bottom:3.6pt;mso-position-horizontal:absolute;mso-position-horizontal-relative:text;mso-position-vertical:absolute;mso-position-vertical-relative:text;mso-width-percent:0;mso-height-percent:200;mso-width-relative:margin;mso-height-relative:margin;v-text-anchor:top" o:gfxdata="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" filled="f" stroked="f">
+                <v:shadow on="t" color="black" opacity="26214f" origin="-.5,-.5" offset=".74836mm,.74836mm"/>
+                <v:textbox style="mso-fit-shape-to-text:t">
+                  <w:txbxContent>
+                    <w:p>
+                      <w:pPr>
+                        <w:rPr>
+                          <w:rFonts w:ascii="OCR A Extended" w:hAnsi="OCR A Extended"/>
+                          <w:color w:val="404040" w:themeColor="text1" w:themeTint="BF"/>
+                          <w:sz w:val="52"/>
+                          <w:szCs w:val="52"/>
+                        </w:rPr>
+                      </w:pPr>
+                      <w:r>
+                        <w:rPr>
+                          <w:rFonts w:ascii="OCR A Extended" w:hAnsi="OCR A Extended"/>
+                          <w:color w:val="404040" w:themeColor="text1" w:themeTint="BF"/>
+                          <w:sz w:val="52"/>
+                          <w:szCs w:val="52"/>
+                        </w:rPr>
+                        <w:t>2</w:t>
+                      </w:r>
+                    </w:p>
+                  </w:txbxContent>
+                </v:textbox>
+                <w10:wrap type="square"/>
+              </v:shape>
+            </w:pict>
+          </mc:Fallback>
+        </mc:AlternateContent>
+      </w:r>
+      <w:r>
+        <w:rPr>
+          <w:noProof/>
+          <w:lang w:eastAsia="en-NZ"/>
+        </w:rPr>
+        <mc:AlternateContent>
+          <mc:Choice Requires="wps">
+            <w:drawing>
+              <wp:anchor distT="45720" distB="45720" distL="114300" distR="114300" simplePos="0" relativeHeight="251702272" behindDoc="0" locked="0" layoutInCell="1" allowOverlap="1" wp14:anchorId="22A0E926" wp14:editId="121D0F3B">
+                <wp:simplePos x="0" y="0"/>
+                <wp:positionH relativeFrom="column">
+                  <wp:posOffset>4762500</wp:posOffset>
+                </wp:positionH>
+                <wp:positionV relativeFrom="paragraph">
+                  <wp:posOffset>538480</wp:posOffset>
+                </wp:positionV>
+                <wp:extent cx="368300" cy="1404620"/>
+                <wp:effectExtent l="0" t="0" r="12700" b="57785"/>
+                <wp:wrapSquare wrapText="bothSides"/>
+                <wp:docPr id="217" name="Text Box 2"/>
+                <wp:cNvGraphicFramePr>
+                  <a:graphicFrameLocks xmlns:a="http://schemas.openxmlformats.org/drawingml/2006/main"/>
+                </wp:cNvGraphicFramePr>
+                <a:graphic xmlns:a="http://schemas.openxmlformats.org/drawingml/2006/main">
+                  <a:graphicData uri="http://schemas.microsoft.com/office/word/2010/wordprocessingShape">
+                    <wps:wsp>
+                      <wps:cNvSpPr txBox="1">
+                        <a:spLocks noChangeArrowheads="1"/>
+                      </wps:cNvSpPr>
+                      <wps:spPr bwMode="auto">
+                        <a:xfrm>
+                          <a:off x="0" y="0"/>
+                          <a:ext cx="368300" cy="1404620"/>
+                        </a:xfrm>
+                        <a:prstGeom prst="rect">
+                          <a:avLst/>
+                        </a:prstGeom>
+                        <a:noFill/>
+                        <a:ln w="9525">
+                          <a:noFill/>
+                          <a:miter lim="800000"/>
+                          <a:headEnd/>
+                          <a:tailEnd/>
+                        </a:ln>
+                        <a:effectLst>
+                          <a:outerShdw blurRad="50800" dist="38100" dir="2700000" algn="tl" rotWithShape="0">
+                            <a:prstClr val="black">
+                              <a:alpha val="40000"/>
+                            </a:prstClr>
+                          </a:outerShdw>
+                        </a:effectLst>
+                      </wps:spPr>
+                      <wps:txbx>
+                        <w:txbxContent>
+                          <w:p>
+                            <w:pPr>
+                              <w:rPr>
+                                <w:rFonts w:ascii="OCR A Extended" w:hAnsi="OCR A Extended"/>
+                                <w:color w:val="404040" w:themeColor="text1" w:themeTint="BF"/>
+                                <w:sz w:val="52"/>
+                                <w:szCs w:val="52"/>
+                              </w:rPr>
+                            </w:pPr>
+                            <w:r>
+                              <w:rPr>
+                                <w:rFonts w:ascii="OCR A Extended" w:hAnsi="OCR A Extended"/>
+                                <w:color w:val="404040" w:themeColor="text1" w:themeTint="BF"/>
+                                <w:sz w:val="52"/>
+                                <w:szCs w:val="52"/>
+                              </w:rPr>
+                              <w:t>1</w:t>
+                            </w:r>
+                          </w:p>
+                        </w:txbxContent>
+                      </wps:txbx>
+                      <wps:bodyPr rot="0" vert="horz" wrap="square" lIns="91440" tIns="45720" rIns="91440" bIns="45720" anchor="t" anchorCtr="0">
+                        <a:spAutoFit/>
+                      </wps:bodyPr>
+                    </wps:wsp>
+                  </a:graphicData>
+                </a:graphic>
+                <wp14:sizeRelH relativeFrom="margin">
+                  <wp14:pctWidth>0</wp14:pctWidth>
+                </wp14:sizeRelH>
+                <wp14:sizeRelV relativeFrom="margin">
+                  <wp14:pctHeight>20000</wp14:pctHeight>
+                </wp14:sizeRelV>
+              </wp:anchor>
+            </w:drawing>
+          </mc:Choice>
+          <mc:Fallback>
+            <w:pict>
+              <v:shape w14:anchorId="22A0E926" id="_x0000_s1108" type="#_x0000_t202" style="position:absolute;margin-left:375pt;margin-top:42.4pt;width:29pt;height:110.6pt;z-index:251702272;visibility:visible;mso-wrap-style:square;mso-width-percent:0;mso-height-percent:200;mso-wrap-distance-left:9pt;mso-wrap-distance-top:3.6pt;mso-wrap-distance-right:9pt;mso-wrap-distance-bottom:3.6pt;mso-position-horizontal:absolute;mso-position-horizontal-relative:text;mso-position-vertical:absolute;mso-position-vertical-relative:text;mso-width-percent:0;mso-height-percent:200;mso-width-relative:margin;mso-height-relative:margin;v-text-anchor:top" o:gfxdata="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" filled="f" stroked="f">
+                <v:shadow on="t" color="black" opacity="26214f" origin="-.5,-.5" offset=".74836mm,.74836mm"/>
+                <v:textbox style="mso-fit-shape-to-text:t">
+                  <w:txbxContent>
+                    <w:p>
+                      <w:pPr>
+                        <w:rPr>
+                          <w:rFonts w:ascii="OCR A Extended" w:hAnsi="OCR A Extended"/>
+                          <w:color w:val="404040" w:themeColor="text1" w:themeTint="BF"/>
+                          <w:sz w:val="52"/>
+                          <w:szCs w:val="52"/>
+                        </w:rPr>
+                      </w:pPr>
+                      <w:r>
+                        <w:rPr>
+                          <w:rFonts w:ascii="OCR A Extended" w:hAnsi="OCR A Extended"/>
+                          <w:color w:val="404040" w:themeColor="text1" w:themeTint="BF"/>
+                          <w:sz w:val="52"/>
+                          <w:szCs w:val="52"/>
+                        </w:rPr>
+                        <w:t>1</w:t>
+                      </w:r>
+                    </w:p>
+                  </w:txbxContent>
+                </v:textbox>
+                <w10:wrap type="square"/>
+              </v:shape>
+            </w:pict>
+          </mc:Fallback>
+        </mc:AlternateContent>
+      </w:r>
+      <w:r>
+        <w:rPr>
+          <w:noProof/>
+          <w:lang w:eastAsia="en-NZ"/>
+        </w:rPr>
         <mc:AlternateContent>
           <mc:Choice Requires="wpg">
             <w:drawing>
@@ -4087,8 +4824,8 @@
                 <wp:positionH relativeFrom="column">
                   <wp:posOffset>0</wp:posOffset>
                 </wp:positionH>
-                <wp:positionV relativeFrom="paragraph">
-                  <wp:posOffset>0</wp:posOffset>
+                <wp:positionV relativeFrom="page">
+                  <wp:posOffset>457200</wp:posOffset>
                 </wp:positionV>
                 <wp:extent cx="6627600" cy="8974800"/>
                 <wp:effectExtent l="0" t="0" r="1905" b="0"/>
@@ -7589,28 +8326,28 @@
           </mc:Choice>
           <mc:Fallback>
             <w:pict>
-              <v:group id="Group 115" o:spid="_x0000_s1103" style="position:absolute;margin-left:0;margin-top:0;width:521.85pt;height:706.7pt;z-index:251698176;mso-width-relative:margin;mso-height-relative:margin" coordsize="66287,89760" o:gfxdata="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">
-                <v:group id="Group 38" o:spid="_x0000_s1104" style="position:absolute;width:66287;height:22409" coordsize="66287,22409" o:gfxdata="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">
-                  <v:rect id="Rectangle 11" o:spid="_x0000_s1105" style="position:absolute;width:66287;height:22409;visibility:visible;mso-wrap-style:square;v-text-anchor:middle" o:gfxdata="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" fillcolor="#a8d08d [1945]" stroked="f" strokeweight="1pt">
+              <v:group id="Group 115" o:spid="_x0000_s1109" style="position:absolute;margin-left:0;margin-top:36pt;width:521.85pt;height:706.7pt;z-index:251698176;mso-position-vertical-relative:page;mso-width-relative:margin;mso-height-relative:margin" coordsize="66287,89760" o:gfxdata="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">
+                <v:group id="Group 38" o:spid="_x0000_s1110" style="position:absolute;width:66287;height:22409" coordsize="66287,22409" o:gfxdata="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">
+                  <v:rect id="Rectangle 11" o:spid="_x0000_s1111" style="position:absolute;width:66287;height:22409;visibility:visible;mso-wrap-style:square;v-text-anchor:middle" o:gfxdata="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" fillcolor="#a8d08d [1945]" stroked="f" strokeweight="1pt">
                     <v:fill color2="#538135 [2409]" focus="100%" type="gradient"/>
                   </v:rect>
-                  <v:group id="Group 36" o:spid="_x0000_s1106" style="position:absolute;left:818;top:477;width:32398;height:21597" coordsize="32397,21596" o:gfxdata="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">
-                    <v:rect id="Rectangle 24" o:spid="_x0000_s1107" style="position:absolute;width:32397;height:21596;visibility:visible;mso-wrap-style:square;v-text-anchor:middle" o:gfxdata="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" filled="f" strokecolor="white [3212]" strokeweight=".25pt">
+                  <v:group id="Group 36" o:spid="_x0000_s1112" style="position:absolute;left:818;top:477;width:32398;height:21597" coordsize="32397,21596" o:gfxdata="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">
+                    <v:rect id="Rectangle 24" o:spid="_x0000_s1113" style="position:absolute;width:32397;height:21596;visibility:visible;mso-wrap-style:square;v-text-anchor:middle" o:gfxdata="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" filled="f" strokecolor="white [3212]" strokeweight=".25pt">
                       <v:stroke dashstyle="dashDot"/>
                     </v:rect>
-                    <v:shape id="Picture 3" o:spid="_x0000_s1108" type="#_x0000_t75" style="position:absolute;left:8393;top:3821;width:14662;height:7988;visibility:visible;mso-wrap-style:square" o:gfxdata="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">
+                    <v:shape id="Picture 3" o:spid="_x0000_s1114" type="#_x0000_t75" style="position:absolute;left:8393;top:3821;width:14662;height:7988;visibility:visible;mso-wrap-style:square" o:gfxdata="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">
                       <v:imagedata r:id="rId8" o:title="CDRoundelWithShortText"/>
                       <v:path arrowok="t"/>
                     </v:shape>
-                    <v:shape id="Frame 1" o:spid="_x0000_s1109" style="position:absolute;left:545;top:477;width:31248;height:20484;visibility:visible;mso-wrap-style:square;v-text-anchor:middle" coordsize="3124800,2048400" o:gfxdata="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" path="m,l3124800,r,2048400l,2048400,,xm213054,213054r,1622292l2911746,1835346r,-1622292l213054,213054xe" fillcolor="white [3212]" strokecolor="#538135 [2409]" strokeweight="1pt">
+                    <v:shape id="Frame 1" o:spid="_x0000_s1115" style="position:absolute;left:545;top:477;width:31248;height:20484;visibility:visible;mso-wrap-style:square;v-text-anchor:middle" coordsize="3124800,2048400" o:gfxdata="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" path="m,l3124800,r,2048400l,2048400,,xm213054,213054r,1622292l2911746,1835346r,-1622292l213054,213054xe" fillcolor="white [3212]" strokecolor="#538135 [2409]" strokeweight="1pt">
                       <v:stroke joinstyle="miter"/>
                       <v:path arrowok="t" o:connecttype="custom" o:connectlocs="0,0;3124800,0;3124800,2048400;0,2048400;0,0;213054,213054;213054,1835346;2911746,1835346;2911746,213054;213054,213054" o:connectangles="0,0,0,0,0,0,0,0,0,0"/>
                     </v:shape>
-                    <v:shape id="Picture 6" o:spid="_x0000_s1110" type="#_x0000_t75" style="position:absolute;left:11975;top:6653;width:5391;height:2166;rotation:-6219105fd;flip:x;visibility:visible;mso-wrap-style:square" o:gfxdata="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">
+                    <v:shape id="Picture 6" o:spid="_x0000_s1116" type="#_x0000_t75" style="position:absolute;left:11975;top:6653;width:5391;height:2166;rotation:-6219105fd;flip:x;visibility:visible;mso-wrap-style:square" o:gfxdata="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">
                       <v:imagedata r:id="rId9" o:title="fern_500x250.WhiteTransparent"/>
                       <v:path arrowok="t"/>
                     </v:shape>
-                    <v:shape id="Text Box 2" o:spid="_x0000_s1111" type="#_x0000_t202" style="position:absolute;left:2388;top:14057;width:26301;height:4121;visibility:visible;mso-wrap-style:square;v-text-anchor:top" o:gfxdata="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" filled="f" stroked="f">
+                    <v:shape id="_x0000_s1117" type="#_x0000_t202" style="position:absolute;left:2388;top:14057;width:26301;height:4121;visibility:visible;mso-wrap-style:square;v-text-anchor:top" o:gfxdata="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" filled="f" stroked="f">
                       <v:textbox style="mso-fit-shape-to-text:t">
                         <w:txbxContent>
                           <w:p>
@@ -7667,78 +8404,78 @@
                       </v:textbox>
                     </v:shape>
                   </v:group>
-                  <v:group id="Group 37" o:spid="_x0000_s1112" style="position:absolute;left:33232;top:477;width:32398;height:21597" coordsize="32397,21596" o:gfxdata="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">
-                    <v:shape id="Frame 14" o:spid="_x0000_s1113" style="position:absolute;left:545;top:477;width:31248;height:20484;visibility:visible;mso-wrap-style:square;v-text-anchor:middle" coordsize="3124800,2048400" o:gfxdata="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" path="m,l3124800,r,2048400l,2048400,,xm213054,213054r,1622292l2911746,1835346r,-1622292l213054,213054xe" fillcolor="white [3212]" strokecolor="#538135 [2409]" strokeweight="1pt">
+                  <v:group id="Group 37" o:spid="_x0000_s1118" style="position:absolute;left:33232;top:477;width:32398;height:21597" coordsize="32397,21596" o:gfxdata="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">
+                    <v:shape id="Frame 14" o:spid="_x0000_s1119" style="position:absolute;left:545;top:477;width:31248;height:20484;visibility:visible;mso-wrap-style:square;v-text-anchor:middle" coordsize="3124800,2048400" o:gfxdata="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" path="m,l3124800,r,2048400l,2048400,,xm213054,213054r,1622292l2911746,1835346r,-1622292l213054,213054xe" fillcolor="white [3212]" strokecolor="#538135 [2409]" strokeweight="1pt">
                       <v:stroke joinstyle="miter"/>
                       <v:path arrowok="t" o:connecttype="custom" o:connectlocs="0,0;3124800,0;3124800,2048400;0,2048400;0,0;213054,213054;213054,1835346;2911746,1835346;2911746,213054;213054,213054" o:connectangles="0,0,0,0,0,0,0,0,0,0"/>
                     </v:shape>
-                    <v:oval id="Oval 16" o:spid="_x0000_s1114" style="position:absolute;left:13238;top:4230;width:5734;height:5696;visibility:visible;mso-wrap-style:square;v-text-anchor:middle" o:gfxdata="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" fillcolor="#f8fbf6 [185]" strokecolor="#538135 [2409]" strokeweight="5pt">
+                    <v:oval id="Oval 16" o:spid="_x0000_s1120" style="position:absolute;left:13238;top:4230;width:5734;height:5696;visibility:visible;mso-wrap-style:square;v-text-anchor:middle" o:gfxdata="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" fillcolor="#f8fbf6 [185]" strokecolor="#538135 [2409]" strokeweight="5pt">
                       <v:fill color2="#d4e8c6 [985]" rotate="t" colors="0 #f8fbf6;48497f #bedcaa;54395f #bedcaa;1 #d4e8c6" focus="100%" type="gradient"/>
                       <v:stroke joinstyle="miter"/>
                       <v:path arrowok="t"/>
                       <o:lock v:ext="edit" aspectratio="t"/>
                     </v:oval>
-                    <v:oval id="Oval 17" o:spid="_x0000_s1115" style="position:absolute;left:5186;top:11122;width:5740;height:5696;visibility:visible;mso-wrap-style:square;v-text-anchor:middle" o:gfxdata="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" fillcolor="#f8fbf6 [185]" strokecolor="#538135 [2409]" strokeweight="5pt">
+                    <v:oval id="Oval 17" o:spid="_x0000_s1121" style="position:absolute;left:5186;top:11122;width:5740;height:5696;visibility:visible;mso-wrap-style:square;v-text-anchor:middle" o:gfxdata="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" fillcolor="#f8fbf6 [185]" strokecolor="#538135 [2409]" strokeweight="5pt">
                       <v:fill color2="#d4e8c6 [985]" rotate="t" colors="0 #f8fbf6;48497f #bedcaa;54395f #bedcaa;1 #d4e8c6" focus="100%" type="gradient"/>
                       <v:stroke joinstyle="miter"/>
                       <v:path arrowok="t"/>
                       <o:lock v:ext="edit" aspectratio="t"/>
                     </v:oval>
-                    <v:oval id="Oval 18" o:spid="_x0000_s1116" style="position:absolute;left:21154;top:4230;width:5734;height:5696;visibility:visible;mso-wrap-style:square;v-text-anchor:middle" o:gfxdata="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" fillcolor="#f8fbf6 [185]" strokecolor="#538135 [2409]" strokeweight="5pt">
+                    <v:oval id="Oval 18" o:spid="_x0000_s1122" style="position:absolute;left:21154;top:4230;width:5734;height:5696;visibility:visible;mso-wrap-style:square;v-text-anchor:middle" o:gfxdata="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" fillcolor="#f8fbf6 [185]" strokecolor="#538135 [2409]" strokeweight="5pt">
                       <v:fill color2="#d4e8c6 [985]" rotate="t" colors="0 #f8fbf6;48497f #bedcaa;54395f #bedcaa;1 #d4e8c6" focus="100%" type="gradient"/>
                       <v:stroke joinstyle="miter"/>
                       <v:path arrowok="t"/>
                       <o:lock v:ext="edit" aspectratio="t"/>
                     </v:oval>
-                    <v:oval id="Oval 19" o:spid="_x0000_s1117" style="position:absolute;left:13238;top:11122;width:5740;height:5696;visibility:visible;mso-wrap-style:square;v-text-anchor:middle" o:gfxdata="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" fillcolor="#f8fbf6 [185]" strokecolor="#538135 [2409]" strokeweight="5pt">
+                    <v:oval id="Oval 19" o:spid="_x0000_s1123" style="position:absolute;left:13238;top:11122;width:5740;height:5696;visibility:visible;mso-wrap-style:square;v-text-anchor:middle" o:gfxdata="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" fillcolor="#f8fbf6 [185]" strokecolor="#538135 [2409]" strokeweight="5pt">
                       <v:fill color2="#d4e8c6 [985]" rotate="t" colors="0 #f8fbf6;48497f #bedcaa;54395f #bedcaa;1 #d4e8c6" focus="100%" type="gradient"/>
                       <v:stroke joinstyle="miter"/>
                       <v:path arrowok="t"/>
                       <o:lock v:ext="edit" aspectratio="t"/>
                     </v:oval>
-                    <v:oval id="Oval 20" o:spid="_x0000_s1118" style="position:absolute;left:21154;top:11122;width:5740;height:5696;visibility:visible;mso-wrap-style:square;v-text-anchor:middle" o:gfxdata="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" fillcolor="#f8fbf6 [185]" strokecolor="#538135 [2409]" strokeweight="5pt">
+                    <v:oval id="Oval 20" o:spid="_x0000_s1124" style="position:absolute;left:21154;top:11122;width:5740;height:5696;visibility:visible;mso-wrap-style:square;v-text-anchor:middle" o:gfxdata="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" fillcolor="#f8fbf6 [185]" strokecolor="#538135 [2409]" strokeweight="5pt">
                       <v:fill color2="#d4e8c6 [985]" rotate="t" colors="0 #f8fbf6;48497f #bedcaa;54395f #bedcaa;1 #d4e8c6" focus="100%" type="gradient"/>
                       <v:stroke joinstyle="miter"/>
                       <v:path arrowok="t"/>
                       <o:lock v:ext="edit" aspectratio="t"/>
                     </v:oval>
-                    <v:group id="Group 23" o:spid="_x0000_s1119" style="position:absolute;left:4708;top:3753;width:6693;height:6559" coordsize="8070,7994" o:gfxdata="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">
+                    <v:group id="Group 23" o:spid="_x0000_s1125" style="position:absolute;left:4708;top:3753;width:6693;height:6559" coordsize="8070,7994" o:gfxdata="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">
                       <o:lock v:ext="edit" aspectratio="t"/>
-                      <v:shape id="Picture 21" o:spid="_x0000_s1120" type="#_x0000_t75" style="position:absolute;width:8070;height:7994;visibility:visible;mso-wrap-style:square" o:gfxdata="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">
+                      <v:shape id="Picture 21" o:spid="_x0000_s1126" type="#_x0000_t75" style="position:absolute;width:8070;height:7994;visibility:visible;mso-wrap-style:square" o:gfxdata="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">
                         <v:imagedata r:id="rId10" o:title="logo"/>
                         <v:path arrowok="t"/>
                       </v:shape>
-                      <v:shape id="Picture 22" o:spid="_x0000_s1121" type="#_x0000_t75" style="position:absolute;left:3619;top:2730;width:5398;height:2172;rotation:-6219105fd;flip:x;visibility:visible;mso-wrap-style:square" o:gfxdata="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">
+                      <v:shape id="Picture 22" o:spid="_x0000_s1127" type="#_x0000_t75" style="position:absolute;left:3619;top:2730;width:5398;height:2172;rotation:-6219105fd;flip:x;visibility:visible;mso-wrap-style:square" o:gfxdata="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">
                         <v:imagedata r:id="rId11" o:title="fern_500x250.WhiteTransparent"/>
                         <v:path arrowok="t"/>
                       </v:shape>
                     </v:group>
-                    <v:rect id="Rectangle 4" o:spid="_x0000_s1122" style="position:absolute;width:32397;height:21596;visibility:visible;mso-wrap-style:square;v-text-anchor:middle" o:gfxdata="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" filled="f" strokecolor="white [3212]" strokeweight=".25pt">
+                    <v:rect id="Rectangle 4" o:spid="_x0000_s1128" style="position:absolute;width:32397;height:21596;visibility:visible;mso-wrap-style:square;v-text-anchor:middle" o:gfxdata="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" filled="f" strokecolor="white [3212]" strokeweight=".25pt">
                       <v:stroke dashstyle="dashDot"/>
                     </v:rect>
                   </v:group>
                 </v:group>
-                <v:group id="Group 58" o:spid="_x0000_s1123" style="position:absolute;top:22450;width:66287;height:22409" coordsize="66287,22409" o:gfxdata="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">
-                  <v:rect id="Rectangle 59" o:spid="_x0000_s1124" style="position:absolute;width:66287;height:22409;visibility:visible;mso-wrap-style:square;v-text-anchor:middle" o:gfxdata="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" fillcolor="#a8d08d [1945]" stroked="f" strokeweight="1pt">
+                <v:group id="Group 58" o:spid="_x0000_s1129" style="position:absolute;top:22450;width:66287;height:22409" coordsize="66287,22409" o:gfxdata="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">
+                  <v:rect id="Rectangle 59" o:spid="_x0000_s1130" style="position:absolute;width:66287;height:22409;visibility:visible;mso-wrap-style:square;v-text-anchor:middle" o:gfxdata="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" fillcolor="#a8d08d [1945]" stroked="f" strokeweight="1pt">
                     <v:fill color2="#538135 [2409]" focus="100%" type="gradient"/>
                   </v:rect>
-                  <v:group id="Group 60" o:spid="_x0000_s1125" style="position:absolute;left:818;top:477;width:32398;height:21597" coordsize="32397,21596" o:gfxdata="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">
-                    <v:rect id="Rectangle 61" o:spid="_x0000_s1126" style="position:absolute;width:32397;height:21596;visibility:visible;mso-wrap-style:square;v-text-anchor:middle" o:gfxdata="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" filled="f" strokecolor="white [3212]" strokeweight=".25pt">
+                  <v:group id="Group 60" o:spid="_x0000_s1131" style="position:absolute;left:818;top:477;width:32398;height:21597" coordsize="32397,21596" o:gfxdata="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">
+                    <v:rect id="Rectangle 61" o:spid="_x0000_s1132" style="position:absolute;width:32397;height:21596;visibility:visible;mso-wrap-style:square;v-text-anchor:middle" o:gfxdata="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" filled="f" strokecolor="white [3212]" strokeweight=".25pt">
                       <v:stroke dashstyle="dashDot"/>
                     </v:rect>
-                    <v:shape id="Picture 62" o:spid="_x0000_s1127" type="#_x0000_t75" style="position:absolute;left:8393;top:3821;width:14662;height:7988;visibility:visible;mso-wrap-style:square" o:gfxdata="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">
+                    <v:shape id="Picture 62" o:spid="_x0000_s1133" type="#_x0000_t75" style="position:absolute;left:8393;top:3821;width:14662;height:7988;visibility:visible;mso-wrap-style:square" o:gfxdata="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">
                       <v:imagedata r:id="rId8" o:title="CDRoundelWithShortText"/>
                       <v:path arrowok="t"/>
                     </v:shape>
-                    <v:shape id="Frame 63" o:spid="_x0000_s1128" style="position:absolute;left:545;top:477;width:31248;height:20484;visibility:visible;mso-wrap-style:square;v-text-anchor:middle" coordsize="3124800,2048400" o:gfxdata="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" path="m,l3124800,r,2048400l,2048400,,xm213054,213054r,1622292l2911746,1835346r,-1622292l213054,213054xe" fillcolor="white [3212]" strokecolor="#538135 [2409]" strokeweight="1pt">
+                    <v:shape id="Frame 63" o:spid="_x0000_s1134" style="position:absolute;left:545;top:477;width:31248;height:20484;visibility:visible;mso-wrap-style:square;v-text-anchor:middle" coordsize="3124800,2048400" o:gfxdata="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" path="m,l3124800,r,2048400l,2048400,,xm213054,213054r,1622292l2911746,1835346r,-1622292l213054,213054xe" fillcolor="white [3212]" strokecolor="#538135 [2409]" strokeweight="1pt">
                       <v:stroke joinstyle="miter"/>
                       <v:path arrowok="t" o:connecttype="custom" o:connectlocs="0,0;3124800,0;3124800,2048400;0,2048400;0,0;213054,213054;213054,1835346;2911746,1835346;2911746,213054;213054,213054" o:connectangles="0,0,0,0,0,0,0,0,0,0"/>
                     </v:shape>
-                    <v:shape id="Picture 64" o:spid="_x0000_s1129" type="#_x0000_t75" style="position:absolute;left:11975;top:6653;width:5391;height:2166;rotation:-6219105fd;flip:x;visibility:visible;mso-wrap-style:square" o:gfxdata="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">
+                    <v:shape id="Picture 64" o:spid="_x0000_s1135" type="#_x0000_t75" style="position:absolute;left:11975;top:6653;width:5391;height:2166;rotation:-6219105fd;flip:x;visibility:visible;mso-wrap-style:square" o:gfxdata="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">
                       <v:imagedata r:id="rId9" o:title="fern_500x250.WhiteTransparent"/>
                       <v:path arrowok="t"/>
                     </v:shape>
-                    <v:shape id="Text Box 2" o:spid="_x0000_s1130" type="#_x0000_t202" style="position:absolute;left:2388;top:14057;width:26301;height:4121;visibility:visible;mso-wrap-style:square;v-text-anchor:top" o:gfxdata="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" filled="f" stroked="f">
+                    <v:shape id="_x0000_s1136" type="#_x0000_t202" style="position:absolute;left:2388;top:14057;width:26301;height:4121;visibility:visible;mso-wrap-style:square;v-text-anchor:top" o:gfxdata="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" filled="f" stroked="f">
                       <v:textbox style="mso-fit-shape-to-text:t">
                         <w:txbxContent>
                           <w:p>
@@ -7795,78 +8532,78 @@
                       </v:textbox>
                     </v:shape>
                   </v:group>
-                  <v:group id="Group 66" o:spid="_x0000_s1131" style="position:absolute;left:33232;top:477;width:32398;height:21597" coordsize="32397,21596" o:gfxdata="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">
-                    <v:shape id="Frame 67" o:spid="_x0000_s1132" style="position:absolute;left:545;top:477;width:31248;height:20484;visibility:visible;mso-wrap-style:square;v-text-anchor:middle" coordsize="3124800,2048400" o:gfxdata="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" path="m,l3124800,r,2048400l,2048400,,xm213054,213054r,1622292l2911746,1835346r,-1622292l213054,213054xe" fillcolor="white [3212]" strokecolor="#538135 [2409]" strokeweight="1pt">
+                  <v:group id="Group 66" o:spid="_x0000_s1137" style="position:absolute;left:33232;top:477;width:32398;height:21597" coordsize="32397,21596" o:gfxdata="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">
+                    <v:shape id="Frame 67" o:spid="_x0000_s1138" style="position:absolute;left:545;top:477;width:31248;height:20484;visibility:visible;mso-wrap-style:square;v-text-anchor:middle" coordsize="3124800,2048400" o:gfxdata="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" path="m,l3124800,r,2048400l,2048400,,xm213054,213054r,1622292l2911746,1835346r,-1622292l213054,213054xe" fillcolor="white [3212]" strokecolor="#538135 [2409]" strokeweight="1pt">
                       <v:stroke joinstyle="miter"/>
                       <v:path arrowok="t" o:connecttype="custom" o:connectlocs="0,0;3124800,0;3124800,2048400;0,2048400;0,0;213054,213054;213054,1835346;2911746,1835346;2911746,213054;213054,213054" o:connectangles="0,0,0,0,0,0,0,0,0,0"/>
                     </v:shape>
-                    <v:oval id="Oval 68" o:spid="_x0000_s1133" style="position:absolute;left:13238;top:4230;width:5734;height:5696;visibility:visible;mso-wrap-style:square;v-text-anchor:middle" o:gfxdata="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" fillcolor="#f8fbf6 [185]" strokecolor="#538135 [2409]" strokeweight="5pt">
+                    <v:oval id="Oval 68" o:spid="_x0000_s1139" style="position:absolute;left:13238;top:4230;width:5734;height:5696;visibility:visible;mso-wrap-style:square;v-text-anchor:middle" o:gfxdata="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" fillcolor="#f8fbf6 [185]" strokecolor="#538135 [2409]" strokeweight="5pt">
                       <v:fill color2="#d4e8c6 [985]" rotate="t" colors="0 #f8fbf6;48497f #bedcaa;54395f #bedcaa;1 #d4e8c6" focus="100%" type="gradient"/>
                       <v:stroke joinstyle="miter"/>
                       <v:path arrowok="t"/>
                       <o:lock v:ext="edit" aspectratio="t"/>
                     </v:oval>
-                    <v:oval id="Oval 69" o:spid="_x0000_s1134" style="position:absolute;left:5186;top:11122;width:5740;height:5696;visibility:visible;mso-wrap-style:square;v-text-anchor:middle" o:gfxdata="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" fillcolor="#f8fbf6 [185]" strokecolor="#538135 [2409]" strokeweight="5pt">
+                    <v:oval id="Oval 69" o:spid="_x0000_s1140" style="position:absolute;left:5186;top:11122;width:5740;height:5696;visibility:visible;mso-wrap-style:square;v-text-anchor:middle" o:gfxdata="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" fillcolor="#f8fbf6 [185]" strokecolor="#538135 [2409]" strokeweight="5pt">
                       <v:fill color2="#d4e8c6 [985]" rotate="t" colors="0 #f8fbf6;48497f #bedcaa;54395f #bedcaa;1 #d4e8c6" focus="100%" type="gradient"/>
                       <v:stroke joinstyle="miter"/>
                       <v:path arrowok="t"/>
                       <o:lock v:ext="edit" aspectratio="t"/>
                     </v:oval>
-                    <v:oval id="Oval 70" o:spid="_x0000_s1135" style="position:absolute;left:21154;top:4230;width:5734;height:5696;visibility:visible;mso-wrap-style:square;v-text-anchor:middle" o:gfxdata="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" fillcolor="#f8fbf6 [185]" strokecolor="#538135 [2409]" strokeweight="5pt">
+                    <v:oval id="Oval 70" o:spid="_x0000_s1141" style="position:absolute;left:21154;top:4230;width:5734;height:5696;visibility:visible;mso-wrap-style:square;v-text-anchor:middle" o:gfxdata="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" fillcolor="#f8fbf6 [185]" strokecolor="#538135 [2409]" strokeweight="5pt">
                       <v:fill color2="#d4e8c6 [985]" rotate="t" colors="0 #f8fbf6;48497f #bedcaa;54395f #bedcaa;1 #d4e8c6" focus="100%" type="gradient"/>
                       <v:stroke joinstyle="miter"/>
                       <v:path arrowok="t"/>
                       <o:lock v:ext="edit" aspectratio="t"/>
                     </v:oval>
-                    <v:oval id="Oval 71" o:spid="_x0000_s1136" style="position:absolute;left:13238;top:11122;width:5740;height:5696;visibility:visible;mso-wrap-style:square;v-text-anchor:middle" o:gfxdata="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" fillcolor="#f8fbf6 [185]" strokecolor="#538135 [2409]" strokeweight="5pt">
+                    <v:oval id="Oval 71" o:spid="_x0000_s1142" style="position:absolute;left:13238;top:11122;width:5740;height:5696;visibility:visible;mso-wrap-style:square;v-text-anchor:middle" o:gfxdata="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" fillcolor="#f8fbf6 [185]" strokecolor="#538135 [2409]" strokeweight="5pt">
                       <v:fill color2="#d4e8c6 [985]" rotate="t" colors="0 #f8fbf6;48497f #bedcaa;54395f #bedcaa;1 #d4e8c6" focus="100%" type="gradient"/>
                       <v:stroke joinstyle="miter"/>
                       <v:path arrowok="t"/>
                       <o:lock v:ext="edit" aspectratio="t"/>
                     </v:oval>
-                    <v:oval id="Oval 72" o:spid="_x0000_s1137" style="position:absolute;left:21154;top:11122;width:5740;height:5696;visibility:visible;mso-wrap-style:square;v-text-anchor:middle" o:gfxdata="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" fillcolor="#f8fbf6 [185]" strokecolor="#538135 [2409]" strokeweight="5pt">
+                    <v:oval id="Oval 72" o:spid="_x0000_s1143" style="position:absolute;left:21154;top:11122;width:5740;height:5696;visibility:visible;mso-wrap-style:square;v-text-anchor:middle" o:gfxdata="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" fillcolor="#f8fbf6 [185]" strokecolor="#538135 [2409]" strokeweight="5pt">
                       <v:fill color2="#d4e8c6 [985]" rotate="t" colors="0 #f8fbf6;48497f #bedcaa;54395f #bedcaa;1 #d4e8c6" focus="100%" type="gradient"/>
                       <v:stroke joinstyle="miter"/>
                       <v:path arrowok="t"/>
                       <o:lock v:ext="edit" aspectratio="t"/>
                     </v:oval>
-                    <v:group id="Group 73" o:spid="_x0000_s1138" style="position:absolute;left:4708;top:3753;width:6693;height:6559" coordsize="8070,7994" o:gfxdata="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">
+                    <v:group id="Group 73" o:spid="_x0000_s1144" style="position:absolute;left:4708;top:3753;width:6693;height:6559" coordsize="8070,7994" o:gfxdata="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">
                       <o:lock v:ext="edit" aspectratio="t"/>
-                      <v:shape id="Picture 74" o:spid="_x0000_s1139" type="#_x0000_t75" style="position:absolute;width:8070;height:7994;visibility:visible;mso-wrap-style:square" o:gfxdata="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">
+                      <v:shape id="Picture 74" o:spid="_x0000_s1145" type="#_x0000_t75" style="position:absolute;width:8070;height:7994;visibility:visible;mso-wrap-style:square" o:gfxdata="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">
                         <v:imagedata r:id="rId10" o:title="logo"/>
                         <v:path arrowok="t"/>
                       </v:shape>
-                      <v:shape id="Picture 75" o:spid="_x0000_s1140" type="#_x0000_t75" style="position:absolute;left:3619;top:2730;width:5398;height:2172;rotation:-6219105fd;flip:x;visibility:visible;mso-wrap-style:square" o:gfxdata="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">
+                      <v:shape id="Picture 75" o:spid="_x0000_s1146" type="#_x0000_t75" style="position:absolute;left:3619;top:2730;width:5398;height:2172;rotation:-6219105fd;flip:x;visibility:visible;mso-wrap-style:square" o:gfxdata="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">
                         <v:imagedata r:id="rId11" o:title="fern_500x250.WhiteTransparent"/>
                         <v:path arrowok="t"/>
                       </v:shape>
                     </v:group>
-                    <v:rect id="Rectangle 76" o:spid="_x0000_s1141" style="position:absolute;width:32397;height:21596;visibility:visible;mso-wrap-style:square;v-text-anchor:middle" o:gfxdata="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" filled="f" strokecolor="white [3212]" strokeweight=".25pt">
+                    <v:rect id="Rectangle 76" o:spid="_x0000_s1147" style="position:absolute;width:32397;height:21596;visibility:visible;mso-wrap-style:square;v-text-anchor:middle" o:gfxdata="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" filled="f" strokecolor="white [3212]" strokeweight=".25pt">
                       <v:stroke dashstyle="dashDot"/>
                     </v:rect>
                   </v:group>
                 </v:group>
-                <v:group id="Group 77" o:spid="_x0000_s1142" style="position:absolute;top:44901;width:66287;height:22409" coordsize="66287,22409" o:gfxdata="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">
-                  <v:rect id="Rectangle 78" o:spid="_x0000_s1143" style="position:absolute;width:66287;height:22409;visibility:visible;mso-wrap-style:square;v-text-anchor:middle" o:gfxdata="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" fillcolor="#a8d08d [1945]" stroked="f" strokeweight="1pt">
+                <v:group id="Group 77" o:spid="_x0000_s1148" style="position:absolute;top:44901;width:66287;height:22409" coordsize="66287,22409" o:gfxdata="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">
+                  <v:rect id="Rectangle 78" o:spid="_x0000_s1149" style="position:absolute;width:66287;height:22409;visibility:visible;mso-wrap-style:square;v-text-anchor:middle" o:gfxdata="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" fillcolor="#a8d08d [1945]" stroked="f" strokeweight="1pt">
                     <v:fill color2="#538135 [2409]" focus="100%" type="gradient"/>
                   </v:rect>
-                  <v:group id="Group 79" o:spid="_x0000_s1144" style="position:absolute;left:818;top:477;width:32398;height:21597" coordsize="32397,21596" o:gfxdata="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">
-                    <v:rect id="Rectangle 80" o:spid="_x0000_s1145" style="position:absolute;width:32397;height:21596;visibility:visible;mso-wrap-style:square;v-text-anchor:middle" o:gfxdata="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" filled="f" strokecolor="white [3212]" strokeweight=".25pt">
+                  <v:group id="Group 79" o:spid="_x0000_s1150" style="position:absolute;left:818;top:477;width:32398;height:21597" coordsize="32397,21596" o:gfxdata="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">
+                    <v:rect id="Rectangle 80" o:spid="_x0000_s1151" style="position:absolute;width:32397;height:21596;visibility:visible;mso-wrap-style:square;v-text-anchor:middle" o:gfxdata="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" filled="f" strokecolor="white [3212]" strokeweight=".25pt">
                       <v:stroke dashstyle="dashDot"/>
                     </v:rect>
-                    <v:shape id="Picture 81" o:spid="_x0000_s1146" type="#_x0000_t75" style="position:absolute;left:8393;top:3821;width:14662;height:7988;visibility:visible;mso-wrap-style:square" o:gfxdata="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">
+                    <v:shape id="Picture 81" o:spid="_x0000_s1152" type="#_x0000_t75" style="position:absolute;left:8393;top:3821;width:14662;height:7988;visibility:visible;mso-wrap-style:square" o:gfxdata="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">
                       <v:imagedata r:id="rId8" o:title="CDRoundelWithShortText"/>
                       <v:path arrowok="t"/>
                     </v:shape>
-                    <v:shape id="Frame 82" o:spid="_x0000_s1147" style="position:absolute;left:545;top:477;width:31248;height:20484;visibility:visible;mso-wrap-style:square;v-text-anchor:middle" coordsize="3124800,2048400" o:gfxdata="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" path="m,l3124800,r,2048400l,2048400,,xm213054,213054r,1622292l2911746,1835346r,-1622292l213054,213054xe" fillcolor="white [3212]" strokecolor="#538135 [2409]" strokeweight="1pt">
+                    <v:shape id="Frame 82" o:spid="_x0000_s1153" style="position:absolute;left:545;top:477;width:31248;height:20484;visibility:visible;mso-wrap-style:square;v-text-anchor:middle" coordsize="3124800,2048400" o:gfxdata="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" path="m,l3124800,r,2048400l,2048400,,xm213054,213054r,1622292l2911746,1835346r,-1622292l213054,213054xe" fillcolor="white [3212]" strokecolor="#538135 [2409]" strokeweight="1pt">
                       <v:stroke joinstyle="miter"/>
                       <v:path arrowok="t" o:connecttype="custom" o:connectlocs="0,0;3124800,0;3124800,2048400;0,2048400;0,0;213054,213054;213054,1835346;2911746,1835346;2911746,213054;213054,213054" o:connectangles="0,0,0,0,0,0,0,0,0,0"/>
                     </v:shape>
-                    <v:shape id="Picture 83" o:spid="_x0000_s1148" type="#_x0000_t75" style="position:absolute;left:11975;top:6653;width:5391;height:2166;rotation:-6219105fd;flip:x;visibility:visible;mso-wrap-style:square" o:gfxdata="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">
+                    <v:shape id="Picture 83" o:spid="_x0000_s1154" type="#_x0000_t75" style="position:absolute;left:11975;top:6653;width:5391;height:2166;rotation:-6219105fd;flip:x;visibility:visible;mso-wrap-style:square" o:gfxdata="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">
                       <v:imagedata r:id="rId9" o:title="fern_500x250.WhiteTransparent"/>
                       <v:path arrowok="t"/>
                     </v:shape>
-                    <v:shape id="Text Box 2" o:spid="_x0000_s1149" type="#_x0000_t202" style="position:absolute;left:2388;top:14057;width:26301;height:4121;visibility:visible;mso-wrap-style:square;v-text-anchor:top" o:gfxdata="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" filled="f" stroked="f">
+                    <v:shape id="_x0000_s1155" type="#_x0000_t202" style="position:absolute;left:2388;top:14057;width:26301;height:4121;visibility:visible;mso-wrap-style:square;v-text-anchor:top" o:gfxdata="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" filled="f" stroked="f">
                       <v:textbox style="mso-fit-shape-to-text:t">
                         <w:txbxContent>
                           <w:p>
@@ -7923,78 +8660,78 @@
                       </v:textbox>
                     </v:shape>
                   </v:group>
-                  <v:group id="Group 85" o:spid="_x0000_s1150" style="position:absolute;left:33232;top:477;width:32398;height:21597" coordsize="32397,21596" o:gfxdata="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">
-                    <v:shape id="Frame 86" o:spid="_x0000_s1151" style="position:absolute;left:545;top:477;width:31248;height:20484;visibility:visible;mso-wrap-style:square;v-text-anchor:middle" coordsize="3124800,2048400" o:gfxdata="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" path="m,l3124800,r,2048400l,2048400,,xm213054,213054r,1622292l2911746,1835346r,-1622292l213054,213054xe" fillcolor="white [3212]" strokecolor="#538135 [2409]" strokeweight="1pt">
+                  <v:group id="Group 85" o:spid="_x0000_s1156" style="position:absolute;left:33232;top:477;width:32398;height:21597" coordsize="32397,21596" o:gfxdata="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">
+                    <v:shape id="Frame 86" o:spid="_x0000_s1157" style="position:absolute;left:545;top:477;width:31248;height:20484;visibility:visible;mso-wrap-style:square;v-text-anchor:middle" coordsize="3124800,2048400" o:gfxdata="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" path="m,l3124800,r,2048400l,2048400,,xm213054,213054r,1622292l2911746,1835346r,-1622292l213054,213054xe" fillcolor="white [3212]" strokecolor="#538135 [2409]" strokeweight="1pt">
                       <v:stroke joinstyle="miter"/>
                       <v:path arrowok="t" o:connecttype="custom" o:connectlocs="0,0;3124800,0;3124800,2048400;0,2048400;0,0;213054,213054;213054,1835346;2911746,1835346;2911746,213054;213054,213054" o:connectangles="0,0,0,0,0,0,0,0,0,0"/>
                     </v:shape>
-                    <v:oval id="Oval 87" o:spid="_x0000_s1152" style="position:absolute;left:13238;top:4230;width:5734;height:5696;visibility:visible;mso-wrap-style:square;v-text-anchor:middle" o:gfxdata="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" fillcolor="#f8fbf6 [185]" strokecolor="#538135 [2409]" strokeweight="5pt">
+                    <v:oval id="Oval 87" o:spid="_x0000_s1158" style="position:absolute;left:13238;top:4230;width:5734;height:5696;visibility:visible;mso-wrap-style:square;v-text-anchor:middle" o:gfxdata="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" fillcolor="#f8fbf6 [185]" strokecolor="#538135 [2409]" strokeweight="5pt">
                       <v:fill color2="#d4e8c6 [985]" rotate="t" colors="0 #f8fbf6;48497f #bedcaa;54395f #bedcaa;1 #d4e8c6" focus="100%" type="gradient"/>
                       <v:stroke joinstyle="miter"/>
                       <v:path arrowok="t"/>
                       <o:lock v:ext="edit" aspectratio="t"/>
                     </v:oval>
-                    <v:oval id="Oval 88" o:spid="_x0000_s1153" style="position:absolute;left:5186;top:11122;width:5740;height:5696;visibility:visible;mso-wrap-style:square;v-text-anchor:middle" o:gfxdata="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" fillcolor="#f8fbf6 [185]" strokecolor="#538135 [2409]" strokeweight="5pt">
+                    <v:oval id="Oval 88" o:spid="_x0000_s1159" style="position:absolute;left:5186;top:11122;width:5740;height:5696;visibility:visible;mso-wrap-style:square;v-text-anchor:middle" o:gfxdata="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" fillcolor="#f8fbf6 [185]" strokecolor="#538135 [2409]" strokeweight="5pt">
                       <v:fill color2="#d4e8c6 [985]" rotate="t" colors="0 #f8fbf6;48497f #bedcaa;54395f #bedcaa;1 #d4e8c6" focus="100%" type="gradient"/>
                       <v:stroke joinstyle="miter"/>
                       <v:path arrowok="t"/>
                       <o:lock v:ext="edit" aspectratio="t"/>
                     </v:oval>
-                    <v:oval id="Oval 89" o:spid="_x0000_s1154" style="position:absolute;left:21154;top:4230;width:5734;height:5696;visibility:visible;mso-wrap-style:square;v-text-anchor:middle" o:gfxdata="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" fillcolor="#f8fbf6 [185]" strokecolor="#538135 [2409]" strokeweight="5pt">
+                    <v:oval id="Oval 89" o:spid="_x0000_s1160" style="position:absolute;left:21154;top:4230;width:5734;height:5696;visibility:visible;mso-wrap-style:square;v-text-anchor:middle" o:gfxdata="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" fillcolor="#f8fbf6 [185]" strokecolor="#538135 [2409]" strokeweight="5pt">
                       <v:fill color2="#d4e8c6 [985]" rotate="t" colors="0 #f8fbf6;48497f #bedcaa;54395f #bedcaa;1 #d4e8c6" focus="100%" type="gradient"/>
                       <v:stroke joinstyle="miter"/>
                       <v:path arrowok="t"/>
                       <o:lock v:ext="edit" aspectratio="t"/>
                     </v:oval>
-                    <v:oval id="Oval 90" o:spid="_x0000_s1155" style="position:absolute;left:13238;top:11122;width:5740;height:5696;visibility:visible;mso-wrap-style:square;v-text-anchor:middle" o:gfxdata="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" fillcolor="#f8fbf6 [185]" strokecolor="#538135 [2409]" strokeweight="5pt">
+                    <v:oval id="Oval 90" o:spid="_x0000_s1161" style="position:absolute;left:13238;top:11122;width:5740;height:5696;visibility:visible;mso-wrap-style:square;v-text-anchor:middle" o:gfxdata="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" fillcolor="#f8fbf6 [185]" strokecolor="#538135 [2409]" strokeweight="5pt">
                       <v:fill color2="#d4e8c6 [985]" rotate="t" colors="0 #f8fbf6;48497f #bedcaa;54395f #bedcaa;1 #d4e8c6" focus="100%" type="gradient"/>
                       <v:stroke joinstyle="miter"/>
                       <v:path arrowok="t"/>
                       <o:lock v:ext="edit" aspectratio="t"/>
                     </v:oval>
-                    <v:oval id="Oval 91" o:spid="_x0000_s1156" style="position:absolute;left:21154;top:11122;width:5740;height:5696;visibility:visible;mso-wrap-style:square;v-text-anchor:middle" o:gfxdata="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" fillcolor="#f8fbf6 [185]" strokecolor="#538135 [2409]" strokeweight="5pt">
+                    <v:oval id="Oval 91" o:spid="_x0000_s1162" style="position:absolute;left:21154;top:11122;width:5740;height:5696;visibility:visible;mso-wrap-style:square;v-text-anchor:middle" o:gfxdata="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" fillcolor="#f8fbf6 [185]" strokecolor="#538135 [2409]" strokeweight="5pt">
                       <v:fill color2="#d4e8c6 [985]" rotate="t" colors="0 #f8fbf6;48497f #bedcaa;54395f #bedcaa;1 #d4e8c6" focus="100%" type="gradient"/>
                       <v:stroke joinstyle="miter"/>
                       <v:path arrowok="t"/>
                       <o:lock v:ext="edit" aspectratio="t"/>
                     </v:oval>
-                    <v:group id="Group 92" o:spid="_x0000_s1157" style="position:absolute;left:4708;top:3753;width:6693;height:6559" coordsize="8070,7994" o:gfxdata="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">
+                    <v:group id="Group 92" o:spid="_x0000_s1163" style="position:absolute;left:4708;top:3753;width:6693;height:6559" coordsize="8070,7994" o:gfxdata="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">
                       <o:lock v:ext="edit" aspectratio="t"/>
-                      <v:shape id="Picture 93" o:spid="_x0000_s1158" type="#_x0000_t75" style="position:absolute;width:8070;height:7994;visibility:visible;mso-wrap-style:square" o:gfxdata="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">
+                      <v:shape id="Picture 93" o:spid="_x0000_s1164" type="#_x0000_t75" style="position:absolute;width:8070;height:7994;visibility:visible;mso-wrap-style:square" o:gfxdata="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">
                         <v:imagedata r:id="rId10" o:title="logo"/>
                         <v:path arrowok="t"/>
                       </v:shape>
-                      <v:shape id="Picture 94" o:spid="_x0000_s1159" type="#_x0000_t75" style="position:absolute;left:3619;top:2730;width:5398;height:2172;rotation:-6219105fd;flip:x;visibility:visible;mso-wrap-style:square" o:gfxdata="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">
+                      <v:shape id="Picture 94" o:spid="_x0000_s1165" type="#_x0000_t75" style="position:absolute;left:3619;top:2730;width:5398;height:2172;rotation:-6219105fd;flip:x;visibility:visible;mso-wrap-style:square" o:gfxdata="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">
                         <v:imagedata r:id="rId11" o:title="fern_500x250.WhiteTransparent"/>
                         <v:path arrowok="t"/>
                       </v:shape>
                     </v:group>
-                    <v:rect id="Rectangle 95" o:spid="_x0000_s1160" style="position:absolute;width:32397;height:21596;visibility:visible;mso-wrap-style:square;v-text-anchor:middle" o:gfxdata="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" filled="f" strokecolor="white [3212]" strokeweight=".25pt">
+                    <v:rect id="Rectangle 95" o:spid="_x0000_s1166" style="position:absolute;width:32397;height:21596;visibility:visible;mso-wrap-style:square;v-text-anchor:middle" o:gfxdata="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" filled="f" strokecolor="white [3212]" strokeweight=".25pt">
                       <v:stroke dashstyle="dashDot"/>
                     </v:rect>
                   </v:group>
                 </v:group>
-                <v:group id="Group 96" o:spid="_x0000_s1161" style="position:absolute;top:67351;width:66287;height:22409" coordsize="66287,22409" o:gfxdata="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">
-                  <v:rect id="Rectangle 97" o:spid="_x0000_s1162" style="position:absolute;width:66287;height:22409;visibility:visible;mso-wrap-style:square;v-text-anchor:middle" o:gfxdata="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" fillcolor="#a8d08d [1945]" stroked="f" strokeweight="1pt">
+                <v:group id="Group 96" o:spid="_x0000_s1167" style="position:absolute;top:67351;width:66287;height:22409" coordsize="66287,22409" o:gfxdata="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">
+                  <v:rect id="Rectangle 97" o:spid="_x0000_s1168" style="position:absolute;width:66287;height:22409;visibility:visible;mso-wrap-style:square;v-text-anchor:middle" o:gfxdata="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" fillcolor="#a8d08d [1945]" stroked="f" strokeweight="1pt">
                     <v:fill color2="#538135 [2409]" focus="100%" type="gradient"/>
                   </v:rect>
-                  <v:group id="Group 98" o:spid="_x0000_s1163" style="position:absolute;left:818;top:477;width:32398;height:21597" coordsize="32397,21596" o:gfxdata="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">
-                    <v:rect id="Rectangle 99" o:spid="_x0000_s1164" style="position:absolute;width:32397;height:21596;visibility:visible;mso-wrap-style:square;v-text-anchor:middle" o:gfxdata="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" filled="f" strokecolor="white [3212]" strokeweight=".25pt">
+                  <v:group id="Group 98" o:spid="_x0000_s1169" style="position:absolute;left:818;top:477;width:32398;height:21597" coordsize="32397,21596" o:gfxdata="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">
+                    <v:rect id="Rectangle 99" o:spid="_x0000_s1170" style="position:absolute;width:32397;height:21596;visibility:visible;mso-wrap-style:square;v-text-anchor:middle" o:gfxdata="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" filled="f" strokecolor="white [3212]" strokeweight=".25pt">
                       <v:stroke dashstyle="dashDot"/>
                     </v:rect>
-                    <v:shape id="Picture 100" o:spid="_x0000_s1165" type="#_x0000_t75" style="position:absolute;left:8393;top:3821;width:14662;height:7988;visibility:visible;mso-wrap-style:square" o:gfxdata="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">
+                    <v:shape id="Picture 100" o:spid="_x0000_s1171" type="#_x0000_t75" style="position:absolute;left:8393;top:3821;width:14662;height:7988;visibility:visible;mso-wrap-style:square" o:gfxdata="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">
                       <v:imagedata r:id="rId8" o:title="CDRoundelWithShortText"/>
                       <v:path arrowok="t"/>
                     </v:shape>
-                    <v:shape id="Frame 101" o:spid="_x0000_s1166" style="position:absolute;left:545;top:477;width:31248;height:20484;visibility:visible;mso-wrap-style:square;v-text-anchor:middle" coordsize="3124800,2048400" o:gfxdata="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" path="m,l3124800,r,2048400l,2048400,,xm213054,213054r,1622292l2911746,1835346r,-1622292l213054,213054xe" fillcolor="white [3212]" strokecolor="#538135 [2409]" strokeweight="1pt">
+                    <v:shape id="Frame 101" o:spid="_x0000_s1172" style="position:absolute;left:545;top:477;width:31248;height:20484;visibility:visible;mso-wrap-style:square;v-text-anchor:middle" coordsize="3124800,2048400" o:gfxdata="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" path="m,l3124800,r,2048400l,2048400,,xm213054,213054r,1622292l2911746,1835346r,-1622292l213054,213054xe" fillcolor="white [3212]" strokecolor="#538135 [2409]" strokeweight="1pt">
                       <v:stroke joinstyle="miter"/>
                       <v:path arrowok="t" o:connecttype="custom" o:connectlocs="0,0;3124800,0;3124800,2048400;0,2048400;0,0;213054,213054;213054,1835346;2911746,1835346;2911746,213054;213054,213054" o:connectangles="0,0,0,0,0,0,0,0,0,0"/>
                     </v:shape>
-                    <v:shape id="Picture 102" o:spid="_x0000_s1167" type="#_x0000_t75" style="position:absolute;left:11975;top:6653;width:5391;height:2166;rotation:-6219105fd;flip:x;visibility:visible;mso-wrap-style:square" o:gfxdata="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">
+                    <v:shape id="Picture 102" o:spid="_x0000_s1173" type="#_x0000_t75" style="position:absolute;left:11975;top:6653;width:5391;height:2166;rotation:-6219105fd;flip:x;visibility:visible;mso-wrap-style:square" o:gfxdata="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">
                       <v:imagedata r:id="rId9" o:title="fern_500x250.WhiteTransparent"/>
                       <v:path arrowok="t"/>
                     </v:shape>
-                    <v:shape id="Text Box 2" o:spid="_x0000_s1168" type="#_x0000_t202" style="position:absolute;left:2388;top:14057;width:26301;height:4121;visibility:visible;mso-wrap-style:square;v-text-anchor:top" o:gfxdata="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" filled="f" stroked="f">
+                    <v:shape id="_x0000_s1174" type="#_x0000_t202" style="position:absolute;left:2388;top:14057;width:26301;height:4121;visibility:visible;mso-wrap-style:square;v-text-anchor:top" o:gfxdata="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" filled="f" stroked="f">
                       <v:textbox style="mso-fit-shape-to-text:t">
                         <w:txbxContent>
                           <w:p>
@@ -8051,57 +8788,58 @@
                       </v:textbox>
                     </v:shape>
                   </v:group>
-                  <v:group id="Group 104" o:spid="_x0000_s1169" style="position:absolute;left:33232;top:477;width:32398;height:21597" coordsize="32397,21596" o:gfxdata="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">
-                    <v:shape id="Frame 105" o:spid="_x0000_s1170" style="position:absolute;left:545;top:477;width:31248;height:20484;visibility:visible;mso-wrap-style:square;v-text-anchor:middle" coordsize="3124800,2048400" o:gfxdata="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" path="m,l3124800,r,2048400l,2048400,,xm213054,213054r,1622292l2911746,1835346r,-1622292l213054,213054xe" fillcolor="white [3212]" strokecolor="#538135 [2409]" strokeweight="1pt">
+                  <v:group id="Group 104" o:spid="_x0000_s1175" style="position:absolute;left:33232;top:477;width:32398;height:21597" coordsize="32397,21596" o:gfxdata="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">
+                    <v:shape id="Frame 105" o:spid="_x0000_s1176" style="position:absolute;left:545;top:477;width:31248;height:20484;visibility:visible;mso-wrap-style:square;v-text-anchor:middle" coordsize="3124800,2048400" o:gfxdata="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" path="m,l3124800,r,2048400l,2048400,,xm213054,213054r,1622292l2911746,1835346r,-1622292l213054,213054xe" fillcolor="white [3212]" strokecolor="#538135 [2409]" strokeweight="1pt">
                       <v:stroke joinstyle="miter"/>
                       <v:path arrowok="t" o:connecttype="custom" o:connectlocs="0,0;3124800,0;3124800,2048400;0,2048400;0,0;213054,213054;213054,1835346;2911746,1835346;2911746,213054;213054,213054" o:connectangles="0,0,0,0,0,0,0,0,0,0"/>
                     </v:shape>
-                    <v:oval id="Oval 106" o:spid="_x0000_s1171" style="position:absolute;left:13238;top:4230;width:5734;height:5696;visibility:visible;mso-wrap-style:square;v-text-anchor:middle" o:gfxdata="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" fillcolor="#f8fbf6 [185]" strokecolor="#538135 [2409]" strokeweight="5pt">
+                    <v:oval id="Oval 106" o:spid="_x0000_s1177" style="position:absolute;left:13238;top:4230;width:5734;height:5696;visibility:visible;mso-wrap-style:square;v-text-anchor:middle" o:gfxdata="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" fillcolor="#f8fbf6 [185]" strokecolor="#538135 [2409]" strokeweight="5pt">
                       <v:fill color2="#d4e8c6 [985]" rotate="t" colors="0 #f8fbf6;48497f #bedcaa;54395f #bedcaa;1 #d4e8c6" focus="100%" type="gradient"/>
                       <v:stroke joinstyle="miter"/>
                       <v:path arrowok="t"/>
                       <o:lock v:ext="edit" aspectratio="t"/>
                     </v:oval>
-                    <v:oval id="Oval 107" o:spid="_x0000_s1172" style="position:absolute;left:5186;top:11122;width:5740;height:5696;visibility:visible;mso-wrap-style:square;v-text-anchor:middle" o:gfxdata="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" fillcolor="#f8fbf6 [185]" strokecolor="#538135 [2409]" strokeweight="5pt">
+                    <v:oval id="Oval 107" o:spid="_x0000_s1178" style="position:absolute;left:5186;top:11122;width:5740;height:5696;visibility:visible;mso-wrap-style:square;v-text-anchor:middle" o:gfxdata="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" fillcolor="#f8fbf6 [185]" strokecolor="#538135 [2409]" strokeweight="5pt">
                       <v:fill color2="#d4e8c6 [985]" rotate="t" colors="0 #f8fbf6;48497f #bedcaa;54395f #bedcaa;1 #d4e8c6" focus="100%" type="gradient"/>
                       <v:stroke joinstyle="miter"/>
                       <v:path arrowok="t"/>
                       <o:lock v:ext="edit" aspectratio="t"/>
                     </v:oval>
-                    <v:oval id="Oval 108" o:spid="_x0000_s1173" style="position:absolute;left:21154;top:4230;width:5734;height:5696;visibility:visible;mso-wrap-style:square;v-text-anchor:middle" o:gfxdata="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" fillcolor="#f8fbf6 [185]" strokecolor="#538135 [2409]" strokeweight="5pt">
+                    <v:oval id="Oval 108" o:spid="_x0000_s1179" style="position:absolute;left:21154;top:4230;width:5734;height:5696;visibility:visible;mso-wrap-style:square;v-text-anchor:middle" o:gfxdata="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" fillcolor="#f8fbf6 [185]" strokecolor="#538135 [2409]" strokeweight="5pt">
                       <v:fill color2="#d4e8c6 [985]" rotate="t" colors="0 #f8fbf6;48497f #bedcaa;54395f #bedcaa;1 #d4e8c6" focus="100%" type="gradient"/>
                       <v:stroke joinstyle="miter"/>
                       <v:path arrowok="t"/>
                       <o:lock v:ext="edit" aspectratio="t"/>
                     </v:oval>
-                    <v:oval id="Oval 109" o:spid="_x0000_s1174" style="position:absolute;left:13238;top:11122;width:5740;height:5696;visibility:visible;mso-wrap-style:square;v-text-anchor:middle" o:gfxdata="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" fillcolor="#f8fbf6 [185]" strokecolor="#538135 [2409]" strokeweight="5pt">
+                    <v:oval id="Oval 109" o:spid="_x0000_s1180" style="position:absolute;left:13238;top:11122;width:5740;height:5696;visibility:visible;mso-wrap-style:square;v-text-anchor:middle" o:gfxdata="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" fillcolor="#f8fbf6 [185]" strokecolor="#538135 [2409]" strokeweight="5pt">
                       <v:fill color2="#d4e8c6 [985]" rotate="t" colors="0 #f8fbf6;48497f #bedcaa;54395f #bedcaa;1 #d4e8c6" focus="100%" type="gradient"/>
                       <v:stroke joinstyle="miter"/>
                       <v:path arrowok="t"/>
                       <o:lock v:ext="edit" aspectratio="t"/>
                     </v:oval>
-                    <v:oval id="Oval 110" o:spid="_x0000_s1175" style="position:absolute;left:21154;top:11122;width:5740;height:5696;visibility:visible;mso-wrap-style:square;v-text-anchor:middle" o:gfxdata="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" fillcolor="#f8fbf6 [185]" strokecolor="#538135 [2409]" strokeweight="5pt">
+                    <v:oval id="Oval 110" o:spid="_x0000_s1181" style="position:absolute;left:21154;top:11122;width:5740;height:5696;visibility:visible;mso-wrap-style:square;v-text-anchor:middle" o:gfxdata="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" fillcolor="#f8fbf6 [185]" strokecolor="#538135 [2409]" strokeweight="5pt">
                       <v:fill color2="#d4e8c6 [985]" rotate="t" colors="0 #f8fbf6;48497f #bedcaa;54395f #bedcaa;1 #d4e8c6" focus="100%" type="gradient"/>
                       <v:stroke joinstyle="miter"/>
                       <v:path arrowok="t"/>
                       <o:lock v:ext="edit" aspectratio="t"/>
                     </v:oval>
-                    <v:group id="Group 111" o:spid="_x0000_s1176" style="position:absolute;left:4708;top:3753;width:6693;height:6559" coordsize="8070,7994" o:gfxdata="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">
+                    <v:group id="Group 111" o:spid="_x0000_s1182" style="position:absolute;left:4708;top:3753;width:6693;height:6559" coordsize="8070,7994" o:gfxdata="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">
                       <o:lock v:ext="edit" aspectratio="t"/>
-                      <v:shape id="Picture 112" o:spid="_x0000_s1177" type="#_x0000_t75" style="position:absolute;width:8070;height:7994;visibility:visible;mso-wrap-style:square" o:gfxdata="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">
+                      <v:shape id="Picture 112" o:spid="_x0000_s1183" type="#_x0000_t75" style="position:absolute;width:8070;height:7994;visibility:visible;mso-wrap-style:square" o:gfxdata="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">
                         <v:imagedata r:id="rId10" o:title="logo"/>
                         <v:path arrowok="t"/>
                       </v:shape>
-                      <v:shape id="Picture 113" o:spid="_x0000_s1178" type="#_x0000_t75" style="position:absolute;left:3619;top:2730;width:5398;height:2172;rotation:-6219105fd;flip:x;visibility:visible;mso-wrap-style:square" o:gfxdata="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">
+                      <v:shape id="Picture 113" o:spid="_x0000_s1184" type="#_x0000_t75" style="position:absolute;left:3619;top:2730;width:5398;height:2172;rotation:-6219105fd;flip:x;visibility:visible;mso-wrap-style:square" o:gfxdata="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">
                         <v:imagedata r:id="rId11" o:title="fern_500x250.WhiteTransparent"/>
                         <v:path arrowok="t"/>
                       </v:shape>
                     </v:group>
-                    <v:rect id="Rectangle 114" o:spid="_x0000_s1179" style="position:absolute;width:32397;height:21596;visibility:visible;mso-wrap-style:square;v-text-anchor:middle" o:gfxdata="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" filled="f" strokecolor="white [3212]" strokeweight=".25pt">
+                    <v:rect id="Rectangle 114" o:spid="_x0000_s1185" style="position:absolute;width:32397;height:21596;visibility:visible;mso-wrap-style:square;v-text-anchor:middle" o:gfxdata="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" filled="f" strokecolor="white [3212]" strokeweight=".25pt">
                       <v:stroke dashstyle="dashDot"/>
                     </v:rect>
                   </v:group>
                 </v:group>
+                <w10:wrap anchory="page"/>
               </v:group>
             </w:pict>
           </mc:Fallback>

</xml_diff>